<commit_message>
Updated project plan 1
</commit_message>
<xml_diff>
--- a/Documentation/ProjectPlans/ProjectPlan1.docx
+++ b/Documentation/ProjectPlans/ProjectPlan1.docx
@@ -303,7 +303,7 @@
               <w:docPart w:val="E90E8F6789A1455CA10E59824D5D0FA1"/>
             </w:placeholder>
             <w:dataBinding w:prefixMappings="xmlns:ns0='http://schemas.microsoft.com/office/2006/coverPageProps'" w:xpath="/ns0:CoverPageProperties[1]/ns0:PublishDate[1]" w:storeItemID="{55AF091B-3C7A-41E3-B477-F2FDAA23CFDA}"/>
-            <w:date w:fullDate="2013-08-29T00:00:00Z">
+            <w:date w:fullDate="2013-09-03T00:00:00Z">
               <w:dateFormat w:val="M/d/yyyy"/>
               <w:lid w:val="en-US"/>
               <w:storeMappedDataAs w:val="dateTime"/>
@@ -320,7 +320,28 @@
                   <w:b/>
                   <w:bCs/>
                 </w:rPr>
-                <w:t>8/29/2013</w:t>
+                <w:t>9</w:t>
+              </w:r>
+              <w:r>
+                <w:rPr>
+                  <w:b/>
+                  <w:bCs/>
+                </w:rPr>
+                <w:t>/</w:t>
+              </w:r>
+              <w:r>
+                <w:rPr>
+                  <w:b/>
+                  <w:bCs/>
+                </w:rPr>
+                <w:t>3</w:t>
+              </w:r>
+              <w:r>
+                <w:rPr>
+                  <w:b/>
+                  <w:bCs/>
+                </w:rPr>
+                <w:t>/2013</w:t>
               </w:r>
             </w:p>
           </w:sdtContent>
@@ -358,6 +379,14 @@
     </w:sdt>
     <w:sdt>
       <w:sdtPr>
+        <w:rPr>
+          <w:rFonts w:asciiTheme="minorHAnsi" w:eastAsiaTheme="minorHAnsi" w:hAnsiTheme="minorHAnsi" w:cstheme="minorBidi"/>
+          <w:b w:val="0"/>
+          <w:bCs w:val="0"/>
+          <w:sz w:val="22"/>
+          <w:szCs w:val="22"/>
+          <w:lang w:eastAsia="en-US"/>
+        </w:rPr>
         <w:id w:val="1786225275"/>
         <w:docPartObj>
           <w:docPartGallery w:val="Table of Contents"/>
@@ -366,11 +395,7 @@
       </w:sdtPr>
       <w:sdtEndPr>
         <w:rPr>
-          <w:rFonts w:asciiTheme="minorHAnsi" w:eastAsiaTheme="minorHAnsi" w:hAnsiTheme="minorHAnsi" w:cstheme="minorBidi"/>
           <w:noProof/>
-          <w:sz w:val="22"/>
-          <w:szCs w:val="22"/>
-          <w:lang w:eastAsia="en-US"/>
         </w:rPr>
       </w:sdtEndPr>
       <w:sdtContent>
@@ -399,13 +424,13 @@
           <w:r>
             <w:fldChar w:fldCharType="separate"/>
           </w:r>
-          <w:hyperlink w:anchor="_Toc365567798" w:history="1">
+          <w:hyperlink w:anchor="_Toc365902509" w:history="1">
             <w:r>
               <w:rPr>
                 <w:rStyle w:val="Hyperlink"/>
                 <w:noProof/>
               </w:rPr>
-              <w:t>Requirements</w:t>
+              <w:t>Change Log</w:t>
             </w:r>
             <w:r>
               <w:rPr>
@@ -426,697 +451,7 @@
                 <w:noProof/>
                 <w:webHidden/>
               </w:rPr>
-              <w:instrText xml:space="preserve"> PAGEREF _Toc365567798 \h </w:instrText>
-            </w:r>
-            <w:r>
-              <w:rPr>
-                <w:noProof/>
-                <w:webHidden/>
-              </w:rPr>
-            </w:r>
-            <w:r>
-              <w:rPr>
-                <w:noProof/>
-                <w:webHidden/>
-              </w:rPr>
-              <w:fldChar w:fldCharType="separate"/>
-            </w:r>
-            <w:r>
-              <w:rPr>
-                <w:noProof/>
-                <w:webHidden/>
-              </w:rPr>
-              <w:t>2</w:t>
-            </w:r>
-            <w:r>
-              <w:rPr>
-                <w:noProof/>
-                <w:webHidden/>
-              </w:rPr>
-              <w:fldChar w:fldCharType="end"/>
-            </w:r>
-          </w:hyperlink>
-        </w:p>
-        <w:p>
-          <w:pPr>
-            <w:pStyle w:val="TOC2"/>
-            <w:tabs>
-              <w:tab w:val="right" w:leader="dot" w:pos="9350"/>
-            </w:tabs>
-            <w:rPr>
-              <w:rFonts w:eastAsiaTheme="minorEastAsia"/>
-              <w:noProof/>
-            </w:rPr>
-          </w:pPr>
-          <w:hyperlink w:anchor="_Toc365567799" w:history="1">
-            <w:r>
-              <w:rPr>
-                <w:rStyle w:val="Hyperlink"/>
-                <w:noProof/>
-              </w:rPr>
-              <w:t>Hello World Robot</w:t>
-            </w:r>
-            <w:r>
-              <w:rPr>
-                <w:noProof/>
-                <w:webHidden/>
-              </w:rPr>
-              <w:tab/>
-            </w:r>
-            <w:r>
-              <w:rPr>
-                <w:noProof/>
-                <w:webHidden/>
-              </w:rPr>
-              <w:fldChar w:fldCharType="begin"/>
-            </w:r>
-            <w:r>
-              <w:rPr>
-                <w:noProof/>
-                <w:webHidden/>
-              </w:rPr>
-              <w:instrText xml:space="preserve"> PAGEREF _Toc365567799 \h </w:instrText>
-            </w:r>
-            <w:r>
-              <w:rPr>
-                <w:noProof/>
-                <w:webHidden/>
-              </w:rPr>
-            </w:r>
-            <w:r>
-              <w:rPr>
-                <w:noProof/>
-                <w:webHidden/>
-              </w:rPr>
-              <w:fldChar w:fldCharType="separate"/>
-            </w:r>
-            <w:r>
-              <w:rPr>
-                <w:noProof/>
-                <w:webHidden/>
-              </w:rPr>
-              <w:t>2</w:t>
-            </w:r>
-            <w:r>
-              <w:rPr>
-                <w:noProof/>
-                <w:webHidden/>
-              </w:rPr>
-              <w:fldChar w:fldCharType="end"/>
-            </w:r>
-          </w:hyperlink>
-        </w:p>
-        <w:p>
-          <w:pPr>
-            <w:pStyle w:val="TOC2"/>
-            <w:tabs>
-              <w:tab w:val="right" w:leader="dot" w:pos="9350"/>
-            </w:tabs>
-            <w:rPr>
-              <w:rFonts w:eastAsiaTheme="minorEastAsia"/>
-              <w:noProof/>
-            </w:rPr>
-          </w:pPr>
-          <w:hyperlink w:anchor="_Toc365567800" w:history="1">
-            <w:r>
-              <w:rPr>
-                <w:rStyle w:val="Hyperlink"/>
-                <w:noProof/>
-              </w:rPr>
-              <w:t>Hello World Android</w:t>
-            </w:r>
-            <w:r>
-              <w:rPr>
-                <w:noProof/>
-                <w:webHidden/>
-              </w:rPr>
-              <w:tab/>
-            </w:r>
-            <w:r>
-              <w:rPr>
-                <w:noProof/>
-                <w:webHidden/>
-              </w:rPr>
-              <w:fldChar w:fldCharType="begin"/>
-            </w:r>
-            <w:r>
-              <w:rPr>
-                <w:noProof/>
-                <w:webHidden/>
-              </w:rPr>
-              <w:instrText xml:space="preserve"> PAGEREF _Toc365567800 \h </w:instrText>
-            </w:r>
-            <w:r>
-              <w:rPr>
-                <w:noProof/>
-                <w:webHidden/>
-              </w:rPr>
-            </w:r>
-            <w:r>
-              <w:rPr>
-                <w:noProof/>
-                <w:webHidden/>
-              </w:rPr>
-              <w:fldChar w:fldCharType="separate"/>
-            </w:r>
-            <w:r>
-              <w:rPr>
-                <w:noProof/>
-                <w:webHidden/>
-              </w:rPr>
-              <w:t>2</w:t>
-            </w:r>
-            <w:r>
-              <w:rPr>
-                <w:noProof/>
-                <w:webHidden/>
-              </w:rPr>
-              <w:fldChar w:fldCharType="end"/>
-            </w:r>
-          </w:hyperlink>
-        </w:p>
-        <w:p>
-          <w:pPr>
-            <w:pStyle w:val="TOC2"/>
-            <w:tabs>
-              <w:tab w:val="right" w:leader="dot" w:pos="9350"/>
-            </w:tabs>
-            <w:rPr>
-              <w:rFonts w:eastAsiaTheme="minorEastAsia"/>
-              <w:noProof/>
-            </w:rPr>
-          </w:pPr>
-          <w:hyperlink w:anchor="_Toc365567801" w:history="1">
-            <w:r>
-              <w:rPr>
-                <w:rStyle w:val="Hyperlink"/>
-                <w:noProof/>
-              </w:rPr>
-              <w:t>Robot and Android Not Damaged</w:t>
-            </w:r>
-            <w:r>
-              <w:rPr>
-                <w:noProof/>
-                <w:webHidden/>
-              </w:rPr>
-              <w:tab/>
-            </w:r>
-            <w:r>
-              <w:rPr>
-                <w:noProof/>
-                <w:webHidden/>
-              </w:rPr>
-              <w:fldChar w:fldCharType="begin"/>
-            </w:r>
-            <w:r>
-              <w:rPr>
-                <w:noProof/>
-                <w:webHidden/>
-              </w:rPr>
-              <w:instrText xml:space="preserve"> PAGEREF _Toc365567801 \h </w:instrText>
-            </w:r>
-            <w:r>
-              <w:rPr>
-                <w:noProof/>
-                <w:webHidden/>
-              </w:rPr>
-            </w:r>
-            <w:r>
-              <w:rPr>
-                <w:noProof/>
-                <w:webHidden/>
-              </w:rPr>
-              <w:fldChar w:fldCharType="separate"/>
-            </w:r>
-            <w:r>
-              <w:rPr>
-                <w:noProof/>
-                <w:webHidden/>
-              </w:rPr>
-              <w:t>2</w:t>
-            </w:r>
-            <w:r>
-              <w:rPr>
-                <w:noProof/>
-                <w:webHidden/>
-              </w:rPr>
-              <w:fldChar w:fldCharType="end"/>
-            </w:r>
-          </w:hyperlink>
-        </w:p>
-        <w:p>
-          <w:pPr>
-            <w:pStyle w:val="TOC2"/>
-            <w:tabs>
-              <w:tab w:val="right" w:leader="dot" w:pos="9350"/>
-            </w:tabs>
-            <w:rPr>
-              <w:rFonts w:eastAsiaTheme="minorEastAsia"/>
-              <w:noProof/>
-            </w:rPr>
-          </w:pPr>
-          <w:hyperlink w:anchor="_Toc365567802" w:history="1">
-            <w:r>
-              <w:rPr>
-                <w:rStyle w:val="Hyperlink"/>
-                <w:noProof/>
-              </w:rPr>
-              <w:t>Robot able to go Straight Forward and Backward</w:t>
-            </w:r>
-            <w:r>
-              <w:rPr>
-                <w:noProof/>
-                <w:webHidden/>
-              </w:rPr>
-              <w:tab/>
-            </w:r>
-            <w:r>
-              <w:rPr>
-                <w:noProof/>
-                <w:webHidden/>
-              </w:rPr>
-              <w:fldChar w:fldCharType="begin"/>
-            </w:r>
-            <w:r>
-              <w:rPr>
-                <w:noProof/>
-                <w:webHidden/>
-              </w:rPr>
-              <w:instrText xml:space="preserve"> PAGEREF _Toc365567802 \h </w:instrText>
-            </w:r>
-            <w:r>
-              <w:rPr>
-                <w:noProof/>
-                <w:webHidden/>
-              </w:rPr>
-            </w:r>
-            <w:r>
-              <w:rPr>
-                <w:noProof/>
-                <w:webHidden/>
-              </w:rPr>
-              <w:fldChar w:fldCharType="separate"/>
-            </w:r>
-            <w:r>
-              <w:rPr>
-                <w:noProof/>
-                <w:webHidden/>
-              </w:rPr>
-              <w:t>2</w:t>
-            </w:r>
-            <w:r>
-              <w:rPr>
-                <w:noProof/>
-                <w:webHidden/>
-              </w:rPr>
-              <w:fldChar w:fldCharType="end"/>
-            </w:r>
-          </w:hyperlink>
-        </w:p>
-        <w:p>
-          <w:pPr>
-            <w:pStyle w:val="TOC2"/>
-            <w:tabs>
-              <w:tab w:val="right" w:leader="dot" w:pos="9350"/>
-            </w:tabs>
-            <w:rPr>
-              <w:rFonts w:eastAsiaTheme="minorEastAsia"/>
-              <w:noProof/>
-            </w:rPr>
-          </w:pPr>
-          <w:hyperlink w:anchor="_Toc365567803" w:history="1">
-            <w:r>
-              <w:rPr>
-                <w:rStyle w:val="Hyperlink"/>
-                <w:noProof/>
-              </w:rPr>
-              <w:t>Robot able to turn Left and Right</w:t>
-            </w:r>
-            <w:r>
-              <w:rPr>
-                <w:noProof/>
-                <w:webHidden/>
-              </w:rPr>
-              <w:tab/>
-            </w:r>
-            <w:r>
-              <w:rPr>
-                <w:noProof/>
-                <w:webHidden/>
-              </w:rPr>
-              <w:fldChar w:fldCharType="begin"/>
-            </w:r>
-            <w:r>
-              <w:rPr>
-                <w:noProof/>
-                <w:webHidden/>
-              </w:rPr>
-              <w:instrText xml:space="preserve"> PAGEREF _Toc365567803 \h </w:instrText>
-            </w:r>
-            <w:r>
-              <w:rPr>
-                <w:noProof/>
-                <w:webHidden/>
-              </w:rPr>
-            </w:r>
-            <w:r>
-              <w:rPr>
-                <w:noProof/>
-                <w:webHidden/>
-              </w:rPr>
-              <w:fldChar w:fldCharType="separate"/>
-            </w:r>
-            <w:r>
-              <w:rPr>
-                <w:noProof/>
-                <w:webHidden/>
-              </w:rPr>
-              <w:t>2</w:t>
-            </w:r>
-            <w:r>
-              <w:rPr>
-                <w:noProof/>
-                <w:webHidden/>
-              </w:rPr>
-              <w:fldChar w:fldCharType="end"/>
-            </w:r>
-          </w:hyperlink>
-        </w:p>
-        <w:p>
-          <w:pPr>
-            <w:pStyle w:val="TOC2"/>
-            <w:tabs>
-              <w:tab w:val="right" w:leader="dot" w:pos="9350"/>
-            </w:tabs>
-            <w:rPr>
-              <w:rFonts w:eastAsiaTheme="minorEastAsia"/>
-              <w:noProof/>
-            </w:rPr>
-          </w:pPr>
-          <w:hyperlink w:anchor="_Toc365567804" w:history="1">
-            <w:r>
-              <w:rPr>
-                <w:rStyle w:val="Hyperlink"/>
-                <w:noProof/>
-              </w:rPr>
-              <w:t>Obstacle Avoidance</w:t>
-            </w:r>
-            <w:r>
-              <w:rPr>
-                <w:noProof/>
-                <w:webHidden/>
-              </w:rPr>
-              <w:tab/>
-            </w:r>
-            <w:r>
-              <w:rPr>
-                <w:noProof/>
-                <w:webHidden/>
-              </w:rPr>
-              <w:fldChar w:fldCharType="begin"/>
-            </w:r>
-            <w:r>
-              <w:rPr>
-                <w:noProof/>
-                <w:webHidden/>
-              </w:rPr>
-              <w:instrText xml:space="preserve"> PAGEREF _Toc365567804 \h </w:instrText>
-            </w:r>
-            <w:r>
-              <w:rPr>
-                <w:noProof/>
-                <w:webHidden/>
-              </w:rPr>
-            </w:r>
-            <w:r>
-              <w:rPr>
-                <w:noProof/>
-                <w:webHidden/>
-              </w:rPr>
-              <w:fldChar w:fldCharType="separate"/>
-            </w:r>
-            <w:r>
-              <w:rPr>
-                <w:noProof/>
-                <w:webHidden/>
-              </w:rPr>
-              <w:t>2</w:t>
-            </w:r>
-            <w:r>
-              <w:rPr>
-                <w:noProof/>
-                <w:webHidden/>
-              </w:rPr>
-              <w:fldChar w:fldCharType="end"/>
-            </w:r>
-          </w:hyperlink>
-        </w:p>
-        <w:p>
-          <w:pPr>
-            <w:pStyle w:val="TOC2"/>
-            <w:tabs>
-              <w:tab w:val="right" w:leader="dot" w:pos="9350"/>
-            </w:tabs>
-            <w:rPr>
-              <w:rFonts w:eastAsiaTheme="minorEastAsia"/>
-              <w:noProof/>
-            </w:rPr>
-          </w:pPr>
-          <w:hyperlink w:anchor="_Toc365567805" w:history="1">
-            <w:r>
-              <w:rPr>
-                <w:rStyle w:val="Hyperlink"/>
-                <w:noProof/>
-              </w:rPr>
-              <w:t>Communication between Android and Android</w:t>
-            </w:r>
-            <w:r>
-              <w:rPr>
-                <w:noProof/>
-                <w:webHidden/>
-              </w:rPr>
-              <w:tab/>
-            </w:r>
-            <w:r>
-              <w:rPr>
-                <w:noProof/>
-                <w:webHidden/>
-              </w:rPr>
-              <w:fldChar w:fldCharType="begin"/>
-            </w:r>
-            <w:r>
-              <w:rPr>
-                <w:noProof/>
-                <w:webHidden/>
-              </w:rPr>
-              <w:instrText xml:space="preserve"> PAGEREF _Toc365567805 \h </w:instrText>
-            </w:r>
-            <w:r>
-              <w:rPr>
-                <w:noProof/>
-                <w:webHidden/>
-              </w:rPr>
-            </w:r>
-            <w:r>
-              <w:rPr>
-                <w:noProof/>
-                <w:webHidden/>
-              </w:rPr>
-              <w:fldChar w:fldCharType="separate"/>
-            </w:r>
-            <w:r>
-              <w:rPr>
-                <w:noProof/>
-                <w:webHidden/>
-              </w:rPr>
-              <w:t>2</w:t>
-            </w:r>
-            <w:r>
-              <w:rPr>
-                <w:noProof/>
-                <w:webHidden/>
-              </w:rPr>
-              <w:fldChar w:fldCharType="end"/>
-            </w:r>
-          </w:hyperlink>
-        </w:p>
-        <w:p>
-          <w:pPr>
-            <w:pStyle w:val="TOC2"/>
-            <w:tabs>
-              <w:tab w:val="right" w:leader="dot" w:pos="9350"/>
-            </w:tabs>
-            <w:rPr>
-              <w:rFonts w:eastAsiaTheme="minorEastAsia"/>
-              <w:noProof/>
-            </w:rPr>
-          </w:pPr>
-          <w:hyperlink w:anchor="_Toc365567806" w:history="1">
-            <w:r>
-              <w:rPr>
-                <w:rStyle w:val="Hyperlink"/>
-                <w:noProof/>
-              </w:rPr>
-              <w:t>Communication between Android and Vex</w:t>
-            </w:r>
-            <w:r>
-              <w:rPr>
-                <w:noProof/>
-                <w:webHidden/>
-              </w:rPr>
-              <w:tab/>
-            </w:r>
-            <w:r>
-              <w:rPr>
-                <w:noProof/>
-                <w:webHidden/>
-              </w:rPr>
-              <w:fldChar w:fldCharType="begin"/>
-            </w:r>
-            <w:r>
-              <w:rPr>
-                <w:noProof/>
-                <w:webHidden/>
-              </w:rPr>
-              <w:instrText xml:space="preserve"> PAGEREF _Toc365567806 \h </w:instrText>
-            </w:r>
-            <w:r>
-              <w:rPr>
-                <w:noProof/>
-                <w:webHidden/>
-              </w:rPr>
-            </w:r>
-            <w:r>
-              <w:rPr>
-                <w:noProof/>
-                <w:webHidden/>
-              </w:rPr>
-              <w:fldChar w:fldCharType="separate"/>
-            </w:r>
-            <w:r>
-              <w:rPr>
-                <w:noProof/>
-                <w:webHidden/>
-              </w:rPr>
-              <w:t>2</w:t>
-            </w:r>
-            <w:r>
-              <w:rPr>
-                <w:noProof/>
-                <w:webHidden/>
-              </w:rPr>
-              <w:fldChar w:fldCharType="end"/>
-            </w:r>
-          </w:hyperlink>
-        </w:p>
-        <w:p>
-          <w:pPr>
-            <w:pStyle w:val="TOC2"/>
-            <w:tabs>
-              <w:tab w:val="right" w:leader="dot" w:pos="9350"/>
-            </w:tabs>
-            <w:rPr>
-              <w:rFonts w:eastAsiaTheme="minorEastAsia"/>
-              <w:noProof/>
-            </w:rPr>
-          </w:pPr>
-          <w:hyperlink w:anchor="_Toc365567807" w:history="1">
-            <w:r>
-              <w:rPr>
-                <w:rStyle w:val="Hyperlink"/>
-                <w:noProof/>
-              </w:rPr>
-              <w:t>Robot Handles 10% Grade</w:t>
-            </w:r>
-            <w:r>
-              <w:rPr>
-                <w:noProof/>
-                <w:webHidden/>
-              </w:rPr>
-              <w:tab/>
-            </w:r>
-            <w:r>
-              <w:rPr>
-                <w:noProof/>
-                <w:webHidden/>
-              </w:rPr>
-              <w:fldChar w:fldCharType="begin"/>
-            </w:r>
-            <w:r>
-              <w:rPr>
-                <w:noProof/>
-                <w:webHidden/>
-              </w:rPr>
-              <w:instrText xml:space="preserve"> PAGEREF _Toc365567807 \h </w:instrText>
-            </w:r>
-            <w:r>
-              <w:rPr>
-                <w:noProof/>
-                <w:webHidden/>
-              </w:rPr>
-            </w:r>
-            <w:r>
-              <w:rPr>
-                <w:noProof/>
-                <w:webHidden/>
-              </w:rPr>
-              <w:fldChar w:fldCharType="separate"/>
-            </w:r>
-            <w:r>
-              <w:rPr>
-                <w:noProof/>
-                <w:webHidden/>
-              </w:rPr>
-              <w:t>2</w:t>
-            </w:r>
-            <w:r>
-              <w:rPr>
-                <w:noProof/>
-                <w:webHidden/>
-              </w:rPr>
-              <w:fldChar w:fldCharType="end"/>
-            </w:r>
-          </w:hyperlink>
-        </w:p>
-        <w:p>
-          <w:pPr>
-            <w:pStyle w:val="TOC2"/>
-            <w:tabs>
-              <w:tab w:val="right" w:leader="dot" w:pos="9350"/>
-            </w:tabs>
-            <w:rPr>
-              <w:rFonts w:eastAsiaTheme="minorEastAsia"/>
-              <w:noProof/>
-            </w:rPr>
-          </w:pPr>
-          <w:hyperlink w:anchor="_Toc365567808" w:history="1">
-            <w:r>
-              <w:rPr>
-                <w:rStyle w:val="Hyperlink"/>
-                <w:noProof/>
-              </w:rPr>
-              <w:t>Remote Control using Vex Radio</w:t>
-            </w:r>
-            <w:r>
-              <w:rPr>
-                <w:noProof/>
-                <w:webHidden/>
-              </w:rPr>
-              <w:tab/>
-            </w:r>
-            <w:r>
-              <w:rPr>
-                <w:noProof/>
-                <w:webHidden/>
-              </w:rPr>
-              <w:fldChar w:fldCharType="begin"/>
-            </w:r>
-            <w:r>
-              <w:rPr>
-                <w:noProof/>
-                <w:webHidden/>
-              </w:rPr>
-              <w:instrText xml:space="preserve"> PAGEREF _Toc365567808 \h </w:instrText>
+              <w:instrText xml:space="preserve"> PAGEREF _Toc365902509 \h </w:instrText>
             </w:r>
             <w:r>
               <w:rPr>
@@ -1155,13 +490,13 @@
               <w:noProof/>
             </w:rPr>
           </w:pPr>
-          <w:hyperlink w:anchor="_Toc365567809" w:history="1">
+          <w:hyperlink w:anchor="_Toc365902510" w:history="1">
             <w:r>
               <w:rPr>
                 <w:rStyle w:val="Hyperlink"/>
                 <w:noProof/>
               </w:rPr>
-              <w:t>Risk Analysis</w:t>
+              <w:t>Requirements</w:t>
             </w:r>
             <w:r>
               <w:rPr>
@@ -1182,7 +517,7 @@
                 <w:noProof/>
                 <w:webHidden/>
               </w:rPr>
-              <w:instrText xml:space="preserve"> PAGEREF _Toc365567809 \h </w:instrText>
+              <w:instrText xml:space="preserve"> PAGEREF _Toc365902510 \h </w:instrText>
             </w:r>
             <w:r>
               <w:rPr>
@@ -1215,7 +550,7 @@
         </w:p>
         <w:p>
           <w:pPr>
-            <w:pStyle w:val="TOC2"/>
+            <w:pStyle w:val="TOC3"/>
             <w:tabs>
               <w:tab w:val="right" w:leader="dot" w:pos="9350"/>
             </w:tabs>
@@ -1224,7 +559,7 @@
               <w:noProof/>
             </w:rPr>
           </w:pPr>
-          <w:hyperlink w:anchor="_Toc365567810" w:history="1">
+          <w:hyperlink w:anchor="_Toc365902511" w:history="1">
             <w:r>
               <w:rPr>
                 <w:rStyle w:val="Hyperlink"/>
@@ -1251,7 +586,7 @@
                 <w:noProof/>
                 <w:webHidden/>
               </w:rPr>
-              <w:instrText xml:space="preserve"> PAGEREF _Toc365567810 \h </w:instrText>
+              <w:instrText xml:space="preserve"> PAGEREF _Toc365902511 \h </w:instrText>
             </w:r>
             <w:r>
               <w:rPr>
@@ -1284,7 +619,7 @@
         </w:p>
         <w:p>
           <w:pPr>
-            <w:pStyle w:val="TOC2"/>
+            <w:pStyle w:val="TOC3"/>
             <w:tabs>
               <w:tab w:val="right" w:leader="dot" w:pos="9350"/>
             </w:tabs>
@@ -1293,7 +628,7 @@
               <w:noProof/>
             </w:rPr>
           </w:pPr>
-          <w:hyperlink w:anchor="_Toc365567811" w:history="1">
+          <w:hyperlink w:anchor="_Toc365902512" w:history="1">
             <w:r>
               <w:rPr>
                 <w:rStyle w:val="Hyperlink"/>
@@ -1320,7 +655,7 @@
                 <w:noProof/>
                 <w:webHidden/>
               </w:rPr>
-              <w:instrText xml:space="preserve"> PAGEREF _Toc365567811 \h </w:instrText>
+              <w:instrText xml:space="preserve"> PAGEREF _Toc365902512 \h </w:instrText>
             </w:r>
             <w:r>
               <w:rPr>
@@ -1353,7 +688,7 @@
         </w:p>
         <w:p>
           <w:pPr>
-            <w:pStyle w:val="TOC2"/>
+            <w:pStyle w:val="TOC3"/>
             <w:tabs>
               <w:tab w:val="right" w:leader="dot" w:pos="9350"/>
             </w:tabs>
@@ -1362,7 +697,7 @@
               <w:noProof/>
             </w:rPr>
           </w:pPr>
-          <w:hyperlink w:anchor="_Toc365567812" w:history="1">
+          <w:hyperlink w:anchor="_Toc365902513" w:history="1">
             <w:r>
               <w:rPr>
                 <w:rStyle w:val="Hyperlink"/>
@@ -1389,7 +724,7 @@
                 <w:noProof/>
                 <w:webHidden/>
               </w:rPr>
-              <w:instrText xml:space="preserve"> PAGEREF _Toc365567812 \h </w:instrText>
+              <w:instrText xml:space="preserve"> PAGEREF _Toc365902513 \h </w:instrText>
             </w:r>
             <w:r>
               <w:rPr>
@@ -1422,7 +757,7 @@
         </w:p>
         <w:p>
           <w:pPr>
-            <w:pStyle w:val="TOC2"/>
+            <w:pStyle w:val="TOC3"/>
             <w:tabs>
               <w:tab w:val="right" w:leader="dot" w:pos="9350"/>
             </w:tabs>
@@ -1431,13 +766,13 @@
               <w:noProof/>
             </w:rPr>
           </w:pPr>
-          <w:hyperlink w:anchor="_Toc365567813" w:history="1">
+          <w:hyperlink w:anchor="_Toc365902514" w:history="1">
             <w:r>
               <w:rPr>
                 <w:rStyle w:val="Hyperlink"/>
                 <w:noProof/>
               </w:rPr>
-              <w:t>Robot able to go Straight Forward and Backward and turn Left and Right</w:t>
+              <w:t>Robot able to go Straight Forward, Straight Backward, Turn Right and Left</w:t>
             </w:r>
             <w:r>
               <w:rPr>
@@ -1458,7 +793,7 @@
                 <w:noProof/>
                 <w:webHidden/>
               </w:rPr>
-              <w:instrText xml:space="preserve"> PAGEREF _Toc365567813 \h </w:instrText>
+              <w:instrText xml:space="preserve"> PAGEREF _Toc365902514 \h </w:instrText>
             </w:r>
             <w:r>
               <w:rPr>
@@ -1491,7 +826,7 @@
         </w:p>
         <w:p>
           <w:pPr>
-            <w:pStyle w:val="TOC2"/>
+            <w:pStyle w:val="TOC3"/>
             <w:tabs>
               <w:tab w:val="right" w:leader="dot" w:pos="9350"/>
             </w:tabs>
@@ -1500,7 +835,7 @@
               <w:noProof/>
             </w:rPr>
           </w:pPr>
-          <w:hyperlink w:anchor="_Toc365567814" w:history="1">
+          <w:hyperlink w:anchor="_Toc365902515" w:history="1">
             <w:r>
               <w:rPr>
                 <w:rStyle w:val="Hyperlink"/>
@@ -1527,7 +862,7 @@
                 <w:noProof/>
                 <w:webHidden/>
               </w:rPr>
-              <w:instrText xml:space="preserve"> PAGEREF _Toc365567814 \h </w:instrText>
+              <w:instrText xml:space="preserve"> PAGEREF _Toc365902515 \h </w:instrText>
             </w:r>
             <w:r>
               <w:rPr>
@@ -1560,7 +895,7 @@
         </w:p>
         <w:p>
           <w:pPr>
-            <w:pStyle w:val="TOC2"/>
+            <w:pStyle w:val="TOC3"/>
             <w:tabs>
               <w:tab w:val="right" w:leader="dot" w:pos="9350"/>
             </w:tabs>
@@ -1569,7 +904,7 @@
               <w:noProof/>
             </w:rPr>
           </w:pPr>
-          <w:hyperlink w:anchor="_Toc365567815" w:history="1">
+          <w:hyperlink w:anchor="_Toc365902516" w:history="1">
             <w:r>
               <w:rPr>
                 <w:rStyle w:val="Hyperlink"/>
@@ -1596,7 +931,7 @@
                 <w:noProof/>
                 <w:webHidden/>
               </w:rPr>
-              <w:instrText xml:space="preserve"> PAGEREF _Toc365567815 \h </w:instrText>
+              <w:instrText xml:space="preserve"> PAGEREF _Toc365902516 \h </w:instrText>
             </w:r>
             <w:r>
               <w:rPr>
@@ -1629,7 +964,7 @@
         </w:p>
         <w:p>
           <w:pPr>
-            <w:pStyle w:val="TOC2"/>
+            <w:pStyle w:val="TOC3"/>
             <w:tabs>
               <w:tab w:val="right" w:leader="dot" w:pos="9350"/>
             </w:tabs>
@@ -1638,7 +973,7 @@
               <w:noProof/>
             </w:rPr>
           </w:pPr>
-          <w:hyperlink w:anchor="_Toc365567816" w:history="1">
+          <w:hyperlink w:anchor="_Toc365902517" w:history="1">
             <w:r>
               <w:rPr>
                 <w:rStyle w:val="Hyperlink"/>
@@ -1665,7 +1000,7 @@
                 <w:noProof/>
                 <w:webHidden/>
               </w:rPr>
-              <w:instrText xml:space="preserve"> PAGEREF _Toc365567816 \h </w:instrText>
+              <w:instrText xml:space="preserve"> PAGEREF _Toc365902517 \h </w:instrText>
             </w:r>
             <w:r>
               <w:rPr>
@@ -1685,7 +1020,7 @@
                 <w:noProof/>
                 <w:webHidden/>
               </w:rPr>
-              <w:t>4</w:t>
+              <w:t>3</w:t>
             </w:r>
             <w:r>
               <w:rPr>
@@ -1698,7 +1033,7 @@
         </w:p>
         <w:p>
           <w:pPr>
-            <w:pStyle w:val="TOC2"/>
+            <w:pStyle w:val="TOC3"/>
             <w:tabs>
               <w:tab w:val="right" w:leader="dot" w:pos="9350"/>
             </w:tabs>
@@ -1707,7 +1042,7 @@
               <w:noProof/>
             </w:rPr>
           </w:pPr>
-          <w:hyperlink w:anchor="_Toc365567817" w:history="1">
+          <w:hyperlink w:anchor="_Toc365902518" w:history="1">
             <w:r>
               <w:rPr>
                 <w:rStyle w:val="Hyperlink"/>
@@ -1734,7 +1069,7 @@
                 <w:noProof/>
                 <w:webHidden/>
               </w:rPr>
-              <w:instrText xml:space="preserve"> PAGEREF _Toc365567817 \h </w:instrText>
+              <w:instrText xml:space="preserve"> PAGEREF _Toc365902518 \h </w:instrText>
             </w:r>
             <w:r>
               <w:rPr>
@@ -1767,7 +1102,7 @@
         </w:p>
         <w:p>
           <w:pPr>
-            <w:pStyle w:val="TOC2"/>
+            <w:pStyle w:val="TOC3"/>
             <w:tabs>
               <w:tab w:val="right" w:leader="dot" w:pos="9350"/>
             </w:tabs>
@@ -1776,7 +1111,7 @@
               <w:noProof/>
             </w:rPr>
           </w:pPr>
-          <w:hyperlink w:anchor="_Toc365567818" w:history="1">
+          <w:hyperlink w:anchor="_Toc365902519" w:history="1">
             <w:r>
               <w:rPr>
                 <w:rStyle w:val="Hyperlink"/>
@@ -1803,7 +1138,7 @@
                 <w:noProof/>
                 <w:webHidden/>
               </w:rPr>
-              <w:instrText xml:space="preserve"> PAGEREF _Toc365567818 \h </w:instrText>
+              <w:instrText xml:space="preserve"> PAGEREF _Toc365902519 \h </w:instrText>
             </w:r>
             <w:r>
               <w:rPr>
@@ -1836,7 +1171,7 @@
         </w:p>
         <w:p>
           <w:pPr>
-            <w:pStyle w:val="TOC2"/>
+            <w:pStyle w:val="TOC3"/>
             <w:tabs>
               <w:tab w:val="right" w:leader="dot" w:pos="9350"/>
             </w:tabs>
@@ -1845,7 +1180,7 @@
               <w:noProof/>
             </w:rPr>
           </w:pPr>
-          <w:hyperlink w:anchor="_Toc365567819" w:history="1">
+          <w:hyperlink w:anchor="_Toc365902520" w:history="1">
             <w:r>
               <w:rPr>
                 <w:rStyle w:val="Hyperlink"/>
@@ -1872,76 +1207,7 @@
                 <w:noProof/>
                 <w:webHidden/>
               </w:rPr>
-              <w:instrText xml:space="preserve"> PAGEREF _Toc365567819 \h </w:instrText>
-            </w:r>
-            <w:r>
-              <w:rPr>
-                <w:noProof/>
-                <w:webHidden/>
-              </w:rPr>
-            </w:r>
-            <w:r>
-              <w:rPr>
-                <w:noProof/>
-                <w:webHidden/>
-              </w:rPr>
-              <w:fldChar w:fldCharType="separate"/>
-            </w:r>
-            <w:r>
-              <w:rPr>
-                <w:noProof/>
-                <w:webHidden/>
-              </w:rPr>
-              <w:t>4</w:t>
-            </w:r>
-            <w:r>
-              <w:rPr>
-                <w:noProof/>
-                <w:webHidden/>
-              </w:rPr>
-              <w:fldChar w:fldCharType="end"/>
-            </w:r>
-          </w:hyperlink>
-        </w:p>
-        <w:p>
-          <w:pPr>
-            <w:pStyle w:val="TOC2"/>
-            <w:tabs>
-              <w:tab w:val="right" w:leader="dot" w:pos="9350"/>
-            </w:tabs>
-            <w:rPr>
-              <w:rFonts w:eastAsiaTheme="minorEastAsia"/>
-              <w:noProof/>
-            </w:rPr>
-          </w:pPr>
-          <w:hyperlink w:anchor="_Toc365567820" w:history="1">
-            <w:r>
-              <w:rPr>
-                <w:rStyle w:val="Hyperlink"/>
-                <w:noProof/>
-              </w:rPr>
-              <w:t>A button will need to be made to stop the motors by cutting either power or communication.</w:t>
-            </w:r>
-            <w:r>
-              <w:rPr>
-                <w:noProof/>
-                <w:webHidden/>
-              </w:rPr>
-              <w:tab/>
-            </w:r>
-            <w:r>
-              <w:rPr>
-                <w:noProof/>
-                <w:webHidden/>
-              </w:rPr>
-              <w:fldChar w:fldCharType="begin"/>
-            </w:r>
-            <w:r>
-              <w:rPr>
-                <w:noProof/>
-                <w:webHidden/>
-              </w:rPr>
-              <w:instrText xml:space="preserve"> PAGEREF _Toc365567820 \h </w:instrText>
+              <w:instrText xml:space="preserve"> PAGEREF _Toc365902520 \h </w:instrText>
             </w:r>
             <w:r>
               <w:rPr>
@@ -1980,12 +1246,768 @@
               <w:noProof/>
             </w:rPr>
           </w:pPr>
-          <w:hyperlink w:anchor="_Toc365567821" w:history="1">
+          <w:hyperlink w:anchor="_Toc365902521" w:history="1">
             <w:r>
               <w:rPr>
                 <w:rStyle w:val="Hyperlink"/>
                 <w:noProof/>
               </w:rPr>
+              <w:t>Risk Analysis</w:t>
+            </w:r>
+            <w:r>
+              <w:rPr>
+                <w:noProof/>
+                <w:webHidden/>
+              </w:rPr>
+              <w:tab/>
+            </w:r>
+            <w:r>
+              <w:rPr>
+                <w:noProof/>
+                <w:webHidden/>
+              </w:rPr>
+              <w:fldChar w:fldCharType="begin"/>
+            </w:r>
+            <w:r>
+              <w:rPr>
+                <w:noProof/>
+                <w:webHidden/>
+              </w:rPr>
+              <w:instrText xml:space="preserve"> PAGEREF _Toc365902521 \h </w:instrText>
+            </w:r>
+            <w:r>
+              <w:rPr>
+                <w:noProof/>
+                <w:webHidden/>
+              </w:rPr>
+            </w:r>
+            <w:r>
+              <w:rPr>
+                <w:noProof/>
+                <w:webHidden/>
+              </w:rPr>
+              <w:fldChar w:fldCharType="separate"/>
+            </w:r>
+            <w:r>
+              <w:rPr>
+                <w:noProof/>
+                <w:webHidden/>
+              </w:rPr>
+              <w:t>5</w:t>
+            </w:r>
+            <w:r>
+              <w:rPr>
+                <w:noProof/>
+                <w:webHidden/>
+              </w:rPr>
+              <w:fldChar w:fldCharType="end"/>
+            </w:r>
+          </w:hyperlink>
+        </w:p>
+        <w:p>
+          <w:pPr>
+            <w:pStyle w:val="TOC3"/>
+            <w:tabs>
+              <w:tab w:val="right" w:leader="dot" w:pos="9350"/>
+            </w:tabs>
+            <w:rPr>
+              <w:rFonts w:eastAsiaTheme="minorEastAsia"/>
+              <w:noProof/>
+            </w:rPr>
+          </w:pPr>
+          <w:hyperlink w:anchor="_Toc365902522" w:history="1">
+            <w:r>
+              <w:rPr>
+                <w:rStyle w:val="Hyperlink"/>
+                <w:noProof/>
+              </w:rPr>
+              <w:t>Hello World Robot</w:t>
+            </w:r>
+            <w:r>
+              <w:rPr>
+                <w:noProof/>
+                <w:webHidden/>
+              </w:rPr>
+              <w:tab/>
+            </w:r>
+            <w:r>
+              <w:rPr>
+                <w:noProof/>
+                <w:webHidden/>
+              </w:rPr>
+              <w:fldChar w:fldCharType="begin"/>
+            </w:r>
+            <w:r>
+              <w:rPr>
+                <w:noProof/>
+                <w:webHidden/>
+              </w:rPr>
+              <w:instrText xml:space="preserve"> PAGEREF _Toc365902522 \h </w:instrText>
+            </w:r>
+            <w:r>
+              <w:rPr>
+                <w:noProof/>
+                <w:webHidden/>
+              </w:rPr>
+            </w:r>
+            <w:r>
+              <w:rPr>
+                <w:noProof/>
+                <w:webHidden/>
+              </w:rPr>
+              <w:fldChar w:fldCharType="separate"/>
+            </w:r>
+            <w:r>
+              <w:rPr>
+                <w:noProof/>
+                <w:webHidden/>
+              </w:rPr>
+              <w:t>5</w:t>
+            </w:r>
+            <w:r>
+              <w:rPr>
+                <w:noProof/>
+                <w:webHidden/>
+              </w:rPr>
+              <w:fldChar w:fldCharType="end"/>
+            </w:r>
+          </w:hyperlink>
+        </w:p>
+        <w:p>
+          <w:pPr>
+            <w:pStyle w:val="TOC3"/>
+            <w:tabs>
+              <w:tab w:val="right" w:leader="dot" w:pos="9350"/>
+            </w:tabs>
+            <w:rPr>
+              <w:rFonts w:eastAsiaTheme="minorEastAsia"/>
+              <w:noProof/>
+            </w:rPr>
+          </w:pPr>
+          <w:hyperlink w:anchor="_Toc365902523" w:history="1">
+            <w:r>
+              <w:rPr>
+                <w:rStyle w:val="Hyperlink"/>
+                <w:noProof/>
+              </w:rPr>
+              <w:t>Hello World Android</w:t>
+            </w:r>
+            <w:r>
+              <w:rPr>
+                <w:noProof/>
+                <w:webHidden/>
+              </w:rPr>
+              <w:tab/>
+            </w:r>
+            <w:r>
+              <w:rPr>
+                <w:noProof/>
+                <w:webHidden/>
+              </w:rPr>
+              <w:fldChar w:fldCharType="begin"/>
+            </w:r>
+            <w:r>
+              <w:rPr>
+                <w:noProof/>
+                <w:webHidden/>
+              </w:rPr>
+              <w:instrText xml:space="preserve"> PAGEREF _Toc365902523 \h </w:instrText>
+            </w:r>
+            <w:r>
+              <w:rPr>
+                <w:noProof/>
+                <w:webHidden/>
+              </w:rPr>
+            </w:r>
+            <w:r>
+              <w:rPr>
+                <w:noProof/>
+                <w:webHidden/>
+              </w:rPr>
+              <w:fldChar w:fldCharType="separate"/>
+            </w:r>
+            <w:r>
+              <w:rPr>
+                <w:noProof/>
+                <w:webHidden/>
+              </w:rPr>
+              <w:t>5</w:t>
+            </w:r>
+            <w:r>
+              <w:rPr>
+                <w:noProof/>
+                <w:webHidden/>
+              </w:rPr>
+              <w:fldChar w:fldCharType="end"/>
+            </w:r>
+          </w:hyperlink>
+        </w:p>
+        <w:p>
+          <w:pPr>
+            <w:pStyle w:val="TOC3"/>
+            <w:tabs>
+              <w:tab w:val="right" w:leader="dot" w:pos="9350"/>
+            </w:tabs>
+            <w:rPr>
+              <w:rFonts w:eastAsiaTheme="minorEastAsia"/>
+              <w:noProof/>
+            </w:rPr>
+          </w:pPr>
+          <w:hyperlink w:anchor="_Toc365902524" w:history="1">
+            <w:r>
+              <w:rPr>
+                <w:rStyle w:val="Hyperlink"/>
+                <w:noProof/>
+              </w:rPr>
+              <w:t>Robot and Android Not Damaged</w:t>
+            </w:r>
+            <w:r>
+              <w:rPr>
+                <w:noProof/>
+                <w:webHidden/>
+              </w:rPr>
+              <w:tab/>
+            </w:r>
+            <w:r>
+              <w:rPr>
+                <w:noProof/>
+                <w:webHidden/>
+              </w:rPr>
+              <w:fldChar w:fldCharType="begin"/>
+            </w:r>
+            <w:r>
+              <w:rPr>
+                <w:noProof/>
+                <w:webHidden/>
+              </w:rPr>
+              <w:instrText xml:space="preserve"> PAGEREF _Toc365902524 \h </w:instrText>
+            </w:r>
+            <w:r>
+              <w:rPr>
+                <w:noProof/>
+                <w:webHidden/>
+              </w:rPr>
+            </w:r>
+            <w:r>
+              <w:rPr>
+                <w:noProof/>
+                <w:webHidden/>
+              </w:rPr>
+              <w:fldChar w:fldCharType="separate"/>
+            </w:r>
+            <w:r>
+              <w:rPr>
+                <w:noProof/>
+                <w:webHidden/>
+              </w:rPr>
+              <w:t>5</w:t>
+            </w:r>
+            <w:r>
+              <w:rPr>
+                <w:noProof/>
+                <w:webHidden/>
+              </w:rPr>
+              <w:fldChar w:fldCharType="end"/>
+            </w:r>
+          </w:hyperlink>
+        </w:p>
+        <w:p>
+          <w:pPr>
+            <w:pStyle w:val="TOC3"/>
+            <w:tabs>
+              <w:tab w:val="right" w:leader="dot" w:pos="9350"/>
+            </w:tabs>
+            <w:rPr>
+              <w:rFonts w:eastAsiaTheme="minorEastAsia"/>
+              <w:noProof/>
+            </w:rPr>
+          </w:pPr>
+          <w:hyperlink w:anchor="_Toc365902525" w:history="1">
+            <w:r>
+              <w:rPr>
+                <w:rStyle w:val="Hyperlink"/>
+                <w:noProof/>
+              </w:rPr>
+              <w:t>Robot able to go Straight Forward and Backward and turn Left and Right</w:t>
+            </w:r>
+            <w:r>
+              <w:rPr>
+                <w:noProof/>
+                <w:webHidden/>
+              </w:rPr>
+              <w:tab/>
+            </w:r>
+            <w:r>
+              <w:rPr>
+                <w:noProof/>
+                <w:webHidden/>
+              </w:rPr>
+              <w:fldChar w:fldCharType="begin"/>
+            </w:r>
+            <w:r>
+              <w:rPr>
+                <w:noProof/>
+                <w:webHidden/>
+              </w:rPr>
+              <w:instrText xml:space="preserve"> PAGEREF _Toc365902525 \h </w:instrText>
+            </w:r>
+            <w:r>
+              <w:rPr>
+                <w:noProof/>
+                <w:webHidden/>
+              </w:rPr>
+            </w:r>
+            <w:r>
+              <w:rPr>
+                <w:noProof/>
+                <w:webHidden/>
+              </w:rPr>
+              <w:fldChar w:fldCharType="separate"/>
+            </w:r>
+            <w:r>
+              <w:rPr>
+                <w:noProof/>
+                <w:webHidden/>
+              </w:rPr>
+              <w:t>5</w:t>
+            </w:r>
+            <w:r>
+              <w:rPr>
+                <w:noProof/>
+                <w:webHidden/>
+              </w:rPr>
+              <w:fldChar w:fldCharType="end"/>
+            </w:r>
+          </w:hyperlink>
+        </w:p>
+        <w:p>
+          <w:pPr>
+            <w:pStyle w:val="TOC3"/>
+            <w:tabs>
+              <w:tab w:val="right" w:leader="dot" w:pos="9350"/>
+            </w:tabs>
+            <w:rPr>
+              <w:rFonts w:eastAsiaTheme="minorEastAsia"/>
+              <w:noProof/>
+            </w:rPr>
+          </w:pPr>
+          <w:hyperlink w:anchor="_Toc365902526" w:history="1">
+            <w:r>
+              <w:rPr>
+                <w:rStyle w:val="Hyperlink"/>
+                <w:noProof/>
+              </w:rPr>
+              <w:t>Obstacle Avoidance</w:t>
+            </w:r>
+            <w:r>
+              <w:rPr>
+                <w:noProof/>
+                <w:webHidden/>
+              </w:rPr>
+              <w:tab/>
+            </w:r>
+            <w:r>
+              <w:rPr>
+                <w:noProof/>
+                <w:webHidden/>
+              </w:rPr>
+              <w:fldChar w:fldCharType="begin"/>
+            </w:r>
+            <w:r>
+              <w:rPr>
+                <w:noProof/>
+                <w:webHidden/>
+              </w:rPr>
+              <w:instrText xml:space="preserve"> PAGEREF _Toc365902526 \h </w:instrText>
+            </w:r>
+            <w:r>
+              <w:rPr>
+                <w:noProof/>
+                <w:webHidden/>
+              </w:rPr>
+            </w:r>
+            <w:r>
+              <w:rPr>
+                <w:noProof/>
+                <w:webHidden/>
+              </w:rPr>
+              <w:fldChar w:fldCharType="separate"/>
+            </w:r>
+            <w:r>
+              <w:rPr>
+                <w:noProof/>
+                <w:webHidden/>
+              </w:rPr>
+              <w:t>6</w:t>
+            </w:r>
+            <w:r>
+              <w:rPr>
+                <w:noProof/>
+                <w:webHidden/>
+              </w:rPr>
+              <w:fldChar w:fldCharType="end"/>
+            </w:r>
+          </w:hyperlink>
+        </w:p>
+        <w:p>
+          <w:pPr>
+            <w:pStyle w:val="TOC3"/>
+            <w:tabs>
+              <w:tab w:val="right" w:leader="dot" w:pos="9350"/>
+            </w:tabs>
+            <w:rPr>
+              <w:rFonts w:eastAsiaTheme="minorEastAsia"/>
+              <w:noProof/>
+            </w:rPr>
+          </w:pPr>
+          <w:hyperlink w:anchor="_Toc365902527" w:history="1">
+            <w:r>
+              <w:rPr>
+                <w:rStyle w:val="Hyperlink"/>
+                <w:noProof/>
+              </w:rPr>
+              <w:t>Communication between Android and Android</w:t>
+            </w:r>
+            <w:r>
+              <w:rPr>
+                <w:noProof/>
+                <w:webHidden/>
+              </w:rPr>
+              <w:tab/>
+            </w:r>
+            <w:r>
+              <w:rPr>
+                <w:noProof/>
+                <w:webHidden/>
+              </w:rPr>
+              <w:fldChar w:fldCharType="begin"/>
+            </w:r>
+            <w:r>
+              <w:rPr>
+                <w:noProof/>
+                <w:webHidden/>
+              </w:rPr>
+              <w:instrText xml:space="preserve"> PAGEREF _Toc365902527 \h </w:instrText>
+            </w:r>
+            <w:r>
+              <w:rPr>
+                <w:noProof/>
+                <w:webHidden/>
+              </w:rPr>
+            </w:r>
+            <w:r>
+              <w:rPr>
+                <w:noProof/>
+                <w:webHidden/>
+              </w:rPr>
+              <w:fldChar w:fldCharType="separate"/>
+            </w:r>
+            <w:r>
+              <w:rPr>
+                <w:noProof/>
+                <w:webHidden/>
+              </w:rPr>
+              <w:t>6</w:t>
+            </w:r>
+            <w:r>
+              <w:rPr>
+                <w:noProof/>
+                <w:webHidden/>
+              </w:rPr>
+              <w:fldChar w:fldCharType="end"/>
+            </w:r>
+          </w:hyperlink>
+        </w:p>
+        <w:p>
+          <w:pPr>
+            <w:pStyle w:val="TOC3"/>
+            <w:tabs>
+              <w:tab w:val="right" w:leader="dot" w:pos="9350"/>
+            </w:tabs>
+            <w:rPr>
+              <w:rFonts w:eastAsiaTheme="minorEastAsia"/>
+              <w:noProof/>
+            </w:rPr>
+          </w:pPr>
+          <w:hyperlink w:anchor="_Toc365902528" w:history="1">
+            <w:r>
+              <w:rPr>
+                <w:rStyle w:val="Hyperlink"/>
+                <w:noProof/>
+              </w:rPr>
+              <w:t>Communication between Android and Vex</w:t>
+            </w:r>
+            <w:r>
+              <w:rPr>
+                <w:noProof/>
+                <w:webHidden/>
+              </w:rPr>
+              <w:tab/>
+            </w:r>
+            <w:r>
+              <w:rPr>
+                <w:noProof/>
+                <w:webHidden/>
+              </w:rPr>
+              <w:fldChar w:fldCharType="begin"/>
+            </w:r>
+            <w:r>
+              <w:rPr>
+                <w:noProof/>
+                <w:webHidden/>
+              </w:rPr>
+              <w:instrText xml:space="preserve"> PAGEREF _Toc365902528 \h </w:instrText>
+            </w:r>
+            <w:r>
+              <w:rPr>
+                <w:noProof/>
+                <w:webHidden/>
+              </w:rPr>
+            </w:r>
+            <w:r>
+              <w:rPr>
+                <w:noProof/>
+                <w:webHidden/>
+              </w:rPr>
+              <w:fldChar w:fldCharType="separate"/>
+            </w:r>
+            <w:r>
+              <w:rPr>
+                <w:noProof/>
+                <w:webHidden/>
+              </w:rPr>
+              <w:t>6</w:t>
+            </w:r>
+            <w:r>
+              <w:rPr>
+                <w:noProof/>
+                <w:webHidden/>
+              </w:rPr>
+              <w:fldChar w:fldCharType="end"/>
+            </w:r>
+          </w:hyperlink>
+        </w:p>
+        <w:p>
+          <w:pPr>
+            <w:pStyle w:val="TOC3"/>
+            <w:tabs>
+              <w:tab w:val="right" w:leader="dot" w:pos="9350"/>
+            </w:tabs>
+            <w:rPr>
+              <w:rFonts w:eastAsiaTheme="minorEastAsia"/>
+              <w:noProof/>
+            </w:rPr>
+          </w:pPr>
+          <w:hyperlink w:anchor="_Toc365902529" w:history="1">
+            <w:r>
+              <w:rPr>
+                <w:rStyle w:val="Hyperlink"/>
+                <w:noProof/>
+              </w:rPr>
+              <w:t>Robot Handles 10% Grade</w:t>
+            </w:r>
+            <w:r>
+              <w:rPr>
+                <w:noProof/>
+                <w:webHidden/>
+              </w:rPr>
+              <w:tab/>
+            </w:r>
+            <w:r>
+              <w:rPr>
+                <w:noProof/>
+                <w:webHidden/>
+              </w:rPr>
+              <w:fldChar w:fldCharType="begin"/>
+            </w:r>
+            <w:r>
+              <w:rPr>
+                <w:noProof/>
+                <w:webHidden/>
+              </w:rPr>
+              <w:instrText xml:space="preserve"> PAGEREF _Toc365902529 \h </w:instrText>
+            </w:r>
+            <w:r>
+              <w:rPr>
+                <w:noProof/>
+                <w:webHidden/>
+              </w:rPr>
+            </w:r>
+            <w:r>
+              <w:rPr>
+                <w:noProof/>
+                <w:webHidden/>
+              </w:rPr>
+              <w:fldChar w:fldCharType="separate"/>
+            </w:r>
+            <w:r>
+              <w:rPr>
+                <w:noProof/>
+                <w:webHidden/>
+              </w:rPr>
+              <w:t>6</w:t>
+            </w:r>
+            <w:r>
+              <w:rPr>
+                <w:noProof/>
+                <w:webHidden/>
+              </w:rPr>
+              <w:fldChar w:fldCharType="end"/>
+            </w:r>
+          </w:hyperlink>
+        </w:p>
+        <w:p>
+          <w:pPr>
+            <w:pStyle w:val="TOC3"/>
+            <w:tabs>
+              <w:tab w:val="right" w:leader="dot" w:pos="9350"/>
+            </w:tabs>
+            <w:rPr>
+              <w:rFonts w:eastAsiaTheme="minorEastAsia"/>
+              <w:noProof/>
+            </w:rPr>
+          </w:pPr>
+          <w:hyperlink w:anchor="_Toc365902530" w:history="1">
+            <w:r>
+              <w:rPr>
+                <w:rStyle w:val="Hyperlink"/>
+                <w:noProof/>
+              </w:rPr>
+              <w:t>Remote Control using Vex Radio</w:t>
+            </w:r>
+            <w:r>
+              <w:rPr>
+                <w:noProof/>
+                <w:webHidden/>
+              </w:rPr>
+              <w:tab/>
+            </w:r>
+            <w:r>
+              <w:rPr>
+                <w:noProof/>
+                <w:webHidden/>
+              </w:rPr>
+              <w:fldChar w:fldCharType="begin"/>
+            </w:r>
+            <w:r>
+              <w:rPr>
+                <w:noProof/>
+                <w:webHidden/>
+              </w:rPr>
+              <w:instrText xml:space="preserve"> PAGEREF _Toc365902530 \h </w:instrText>
+            </w:r>
+            <w:r>
+              <w:rPr>
+                <w:noProof/>
+                <w:webHidden/>
+              </w:rPr>
+            </w:r>
+            <w:r>
+              <w:rPr>
+                <w:noProof/>
+                <w:webHidden/>
+              </w:rPr>
+              <w:fldChar w:fldCharType="separate"/>
+            </w:r>
+            <w:r>
+              <w:rPr>
+                <w:noProof/>
+                <w:webHidden/>
+              </w:rPr>
+              <w:t>6</w:t>
+            </w:r>
+            <w:r>
+              <w:rPr>
+                <w:noProof/>
+                <w:webHidden/>
+              </w:rPr>
+              <w:fldChar w:fldCharType="end"/>
+            </w:r>
+          </w:hyperlink>
+        </w:p>
+        <w:p>
+          <w:pPr>
+            <w:pStyle w:val="TOC3"/>
+            <w:tabs>
+              <w:tab w:val="right" w:leader="dot" w:pos="9350"/>
+            </w:tabs>
+            <w:rPr>
+              <w:rFonts w:eastAsiaTheme="minorEastAsia"/>
+              <w:noProof/>
+            </w:rPr>
+          </w:pPr>
+          <w:hyperlink w:anchor="_Toc365902531" w:history="1">
+            <w:r>
+              <w:rPr>
+                <w:rStyle w:val="Hyperlink"/>
+                <w:noProof/>
+              </w:rPr>
+              <w:t>Remote Emergency Stop Mechanism</w:t>
+            </w:r>
+            <w:r>
+              <w:rPr>
+                <w:noProof/>
+                <w:webHidden/>
+              </w:rPr>
+              <w:tab/>
+            </w:r>
+            <w:r>
+              <w:rPr>
+                <w:noProof/>
+                <w:webHidden/>
+              </w:rPr>
+              <w:fldChar w:fldCharType="begin"/>
+            </w:r>
+            <w:r>
+              <w:rPr>
+                <w:noProof/>
+                <w:webHidden/>
+              </w:rPr>
+              <w:instrText xml:space="preserve"> PAGEREF _Toc365902531 \h </w:instrText>
+            </w:r>
+            <w:r>
+              <w:rPr>
+                <w:noProof/>
+                <w:webHidden/>
+              </w:rPr>
+            </w:r>
+            <w:r>
+              <w:rPr>
+                <w:noProof/>
+                <w:webHidden/>
+              </w:rPr>
+              <w:fldChar w:fldCharType="separate"/>
+            </w:r>
+            <w:r>
+              <w:rPr>
+                <w:noProof/>
+                <w:webHidden/>
+              </w:rPr>
+              <w:t>6</w:t>
+            </w:r>
+            <w:r>
+              <w:rPr>
+                <w:noProof/>
+                <w:webHidden/>
+              </w:rPr>
+              <w:fldChar w:fldCharType="end"/>
+            </w:r>
+          </w:hyperlink>
+        </w:p>
+        <w:p>
+          <w:pPr>
+            <w:pStyle w:val="TOC1"/>
+            <w:rPr>
+              <w:rFonts w:eastAsiaTheme="minorEastAsia"/>
+              <w:noProof/>
+            </w:rPr>
+          </w:pPr>
+          <w:hyperlink w:anchor="_Toc365902532" w:history="1">
+            <w:r>
+              <w:rPr>
+                <w:rStyle w:val="Hyperlink"/>
+                <w:noProof/>
+              </w:rPr>
               <w:t>Plan</w:t>
             </w:r>
             <w:r>
@@ -2007,7 +2029,7 @@
                 <w:noProof/>
                 <w:webHidden/>
               </w:rPr>
-              <w:instrText xml:space="preserve"> PAGEREF _Toc365567821 \h </w:instrText>
+              <w:instrText xml:space="preserve"> PAGEREF _Toc365902532 \h </w:instrText>
             </w:r>
             <w:r>
               <w:rPr>
@@ -2027,7 +2049,7 @@
                 <w:noProof/>
                 <w:webHidden/>
               </w:rPr>
-              <w:t>5</w:t>
+              <w:t>7</w:t>
             </w:r>
             <w:r>
               <w:rPr>
@@ -2074,145 +2096,307 @@
       <w:pPr>
         <w:pStyle w:val="Heading1"/>
       </w:pPr>
-      <w:bookmarkStart w:id="0" w:name="_Toc365567798"/>
+      <w:bookmarkStart w:id="0" w:name="_Toc365902509"/>
+      <w:r>
+        <w:lastRenderedPageBreak/>
+        <w:t>Change Log</w:t>
+      </w:r>
+      <w:bookmarkEnd w:id="0"/>
+    </w:p>
+    <w:tbl>
+      <w:tblPr>
+        <w:tblStyle w:val="TableGrid"/>
+        <w:tblW w:w="0" w:type="auto"/>
+        <w:tblLook w:val="04A0" w:firstRow="1" w:lastRow="0" w:firstColumn="1" w:lastColumn="0" w:noHBand="0" w:noVBand="1"/>
+      </w:tblPr>
+      <w:tblGrid>
+        <w:gridCol w:w="3192"/>
+        <w:gridCol w:w="3192"/>
+        <w:gridCol w:w="3192"/>
+      </w:tblGrid>
+      <w:tr>
+        <w:tc>
+          <w:tcPr>
+            <w:tcW w:w="3192" w:type="dxa"/>
+          </w:tcPr>
+          <w:p>
+            <w:r>
+              <w:t>Date</w:t>
+            </w:r>
+          </w:p>
+        </w:tc>
+        <w:tc>
+          <w:tcPr>
+            <w:tcW w:w="3192" w:type="dxa"/>
+          </w:tcPr>
+          <w:p>
+            <w:r>
+              <w:t>Person</w:t>
+            </w:r>
+          </w:p>
+        </w:tc>
+        <w:tc>
+          <w:tcPr>
+            <w:tcW w:w="3192" w:type="dxa"/>
+          </w:tcPr>
+          <w:p>
+            <w:r>
+              <w:t>Reason</w:t>
+            </w:r>
+          </w:p>
+        </w:tc>
+      </w:tr>
+      <w:tr>
+        <w:tc>
+          <w:tcPr>
+            <w:tcW w:w="3192" w:type="dxa"/>
+          </w:tcPr>
+          <w:p>
+            <w:r>
+              <w:t>8/29/2013</w:t>
+            </w:r>
+          </w:p>
+        </w:tc>
+        <w:tc>
+          <w:tcPr>
+            <w:tcW w:w="3192" w:type="dxa"/>
+          </w:tcPr>
+          <w:p>
+            <w:r>
+              <w:t>All</w:t>
+            </w:r>
+          </w:p>
+        </w:tc>
+        <w:tc>
+          <w:tcPr>
+            <w:tcW w:w="3192" w:type="dxa"/>
+          </w:tcPr>
+          <w:p>
+            <w:r>
+              <w:t>Initial draft</w:t>
+            </w:r>
+          </w:p>
+        </w:tc>
+      </w:tr>
+      <w:tr>
+        <w:tc>
+          <w:tcPr>
+            <w:tcW w:w="3192" w:type="dxa"/>
+          </w:tcPr>
+          <w:p>
+            <w:r>
+              <w:t>9/2/2013</w:t>
+            </w:r>
+          </w:p>
+        </w:tc>
+        <w:tc>
+          <w:tcPr>
+            <w:tcW w:w="3192" w:type="dxa"/>
+          </w:tcPr>
+          <w:p>
+            <w:r>
+              <w:t>Andrew</w:t>
+            </w:r>
+          </w:p>
+        </w:tc>
+        <w:tc>
+          <w:tcPr>
+            <w:tcW w:w="3192" w:type="dxa"/>
+          </w:tcPr>
+          <w:p>
+            <w:r>
+              <w:t xml:space="preserve">Added more description to </w:t>
+            </w:r>
+            <w:r>
+              <w:t>requirements</w:t>
+            </w:r>
+          </w:p>
+        </w:tc>
+      </w:tr>
+      <w:tr>
+        <w:tc>
+          <w:tcPr>
+            <w:tcW w:w="3192" w:type="dxa"/>
+          </w:tcPr>
+          <w:p/>
+        </w:tc>
+        <w:tc>
+          <w:tcPr>
+            <w:tcW w:w="3192" w:type="dxa"/>
+          </w:tcPr>
+          <w:p/>
+        </w:tc>
+        <w:tc>
+          <w:tcPr>
+            <w:tcW w:w="3192" w:type="dxa"/>
+          </w:tcPr>
+          <w:p/>
+        </w:tc>
+      </w:tr>
+    </w:tbl>
+    <w:p>
+      <w:pPr>
+        <w:rPr>
+          <w:rFonts w:asciiTheme="majorHAnsi" w:eastAsiaTheme="majorEastAsia" w:hAnsiTheme="majorHAnsi" w:cstheme="majorBidi"/>
+          <w:b/>
+          <w:bCs/>
+          <w:sz w:val="28"/>
+          <w:szCs w:val="28"/>
+        </w:rPr>
+      </w:pPr>
+      <w:r>
+        <w:br w:type="page"/>
+      </w:r>
+    </w:p>
+    <w:p>
+      <w:pPr>
+        <w:pStyle w:val="Heading1"/>
+      </w:pPr>
+      <w:bookmarkStart w:id="1" w:name="_Toc365902510"/>
       <w:r>
         <w:lastRenderedPageBreak/>
         <w:t>Requirements</w:t>
-      </w:r>
-      <w:bookmarkEnd w:id="0"/>
-    </w:p>
-    <w:p/>
-    <w:p>
-      <w:pPr>
-        <w:pStyle w:val="Heading2"/>
-      </w:pPr>
-      <w:bookmarkStart w:id="1" w:name="_Toc365567799"/>
-      <w:r>
-        <w:t>Hello World Robot</w:t>
       </w:r>
       <w:bookmarkEnd w:id="1"/>
     </w:p>
     <w:p>
+      <w:pPr>
+        <w:pStyle w:val="Heading3"/>
+      </w:pPr>
+      <w:bookmarkStart w:id="2" w:name="_Toc365902511"/>
+      <w:r>
+        <w:t>Hello World Robot</w:t>
+      </w:r>
+      <w:bookmarkEnd w:id="2"/>
+    </w:p>
+    <w:p>
       <w:r>
         <w:tab/>
-        <w:t>Print “Hello</w:t>
-      </w:r>
-      <w:r>
-        <w:t xml:space="preserve"> </w:t>
-      </w:r>
-      <w:r>
-        <w:t>World” through the serial connection on the Vex.</w:t>
+      </w:r>
+      <w:r>
+        <w:t xml:space="preserve">We need to establish a connection with the Vex to which we can obtain debugging information and test any data flowing through the connection. This will be done through the serial port and a simple “Hello World” program will be written to verify the working operation of this communication. </w:t>
       </w:r>
     </w:p>
     <w:p>
       <w:pPr>
-        <w:pStyle w:val="Heading2"/>
+        <w:pStyle w:val="Heading3"/>
       </w:pPr>
-      <w:bookmarkStart w:id="2" w:name="_Toc365567800"/>
+      <w:bookmarkStart w:id="3" w:name="_Toc365902512"/>
       <w:r>
         <w:t>Hello World Android</w:t>
       </w:r>
-      <w:bookmarkEnd w:id="2"/>
+      <w:bookmarkEnd w:id="3"/>
     </w:p>
     <w:p>
       <w:r>
         <w:tab/>
-        <w:t xml:space="preserve">Create an application to have the Android device print “Hello World”. </w:t>
+      </w:r>
+      <w:r>
+        <w:t xml:space="preserve">We will be using the Android devices to communicate both with each other and with the Vex. We need to create a simple “Hello World” program on the Android to </w:t>
+      </w:r>
+      <w:r>
+        <w:t>make sure we are able to communicate with these devices. This requirement will start out with the Android simply printing “Hello World” on a local trigger and then be expanded to print on an external trigger – such as receiving a command from another Android device.</w:t>
       </w:r>
     </w:p>
     <w:p>
       <w:pPr>
-        <w:pStyle w:val="Heading2"/>
+        <w:pStyle w:val="Heading3"/>
       </w:pPr>
-      <w:bookmarkStart w:id="3" w:name="_Toc365567801"/>
+      <w:bookmarkStart w:id="4" w:name="_Toc365902513"/>
       <w:r>
         <w:t>Robot and Android Not Damaged</w:t>
       </w:r>
-      <w:bookmarkEnd w:id="3"/>
+      <w:bookmarkEnd w:id="4"/>
     </w:p>
     <w:p>
       <w:r>
         <w:tab/>
-        <w:t>Take good care of the equipment and return it in working order.</w:t>
+      </w:r>
+      <w:r>
+        <w:t>We have only been given one of each item to build the robot. We should take care not to damage the materials to ensure correct working operation throughout the build.</w:t>
       </w:r>
     </w:p>
     <w:p>
       <w:pPr>
-        <w:pStyle w:val="Heading2"/>
+        <w:pStyle w:val="Heading3"/>
       </w:pPr>
-      <w:bookmarkStart w:id="4" w:name="_Toc365567802"/>
-      <w:r>
-        <w:t>Robot able to go Straight Forward and Backward</w:t>
-      </w:r>
-      <w:bookmarkEnd w:id="4"/>
+      <w:bookmarkStart w:id="5" w:name="_Toc365902514"/>
+      <w:r>
+        <w:t>Robot able to</w:t>
+      </w:r>
+      <w:r>
+        <w:t xml:space="preserve"> go Straight Forward, Straight </w:t>
+      </w:r>
+      <w:r>
+        <w:t>Backward</w:t>
+      </w:r>
+      <w:r>
+        <w:t>, Turn Right and Left</w:t>
+      </w:r>
+      <w:bookmarkEnd w:id="5"/>
     </w:p>
     <w:p>
       <w:r>
         <w:tab/>
-        <w:t>The robot will be programmatically made to travel forward in a straight line and additionally travel backwards in a straight line.</w:t>
+        <w:t xml:space="preserve">The robot needs to be able to move in every direction in order to complete the final challenge. This requirement also details the actual construction of the robot. The robot should be able to move forward and backward until being told to stop, as well as being able to turn left and right until being told to stop. </w:t>
       </w:r>
     </w:p>
     <w:p>
       <w:pPr>
-        <w:pStyle w:val="Heading2"/>
+        <w:pStyle w:val="Heading3"/>
       </w:pPr>
-      <w:bookmarkStart w:id="5" w:name="_Toc365567803"/>
-      <w:r>
-        <w:t>Robot able to turn Left and Right</w:t>
-      </w:r>
-      <w:bookmarkEnd w:id="5"/>
+      <w:bookmarkStart w:id="6" w:name="_Toc365902515"/>
+      <w:r>
+        <w:t>Obstacle Avoidance</w:t>
+      </w:r>
+      <w:bookmarkEnd w:id="6"/>
     </w:p>
     <w:p>
       <w:r>
         <w:tab/>
-        <w:t>The robot will be programmatically made to turn left and then subsequently turn right.</w:t>
+      </w:r>
+      <w:r>
+        <w:t>The robot should eventually be able to avoid obstacles on its own. To start, we need to be able to avoid obstacles through manual control. This will ensure that the latency between applications does not impact the performance of the robot.</w:t>
       </w:r>
     </w:p>
     <w:p>
       <w:pPr>
-        <w:pStyle w:val="Heading2"/>
+        <w:pStyle w:val="Heading3"/>
       </w:pPr>
-      <w:bookmarkStart w:id="6" w:name="_Toc365567804"/>
-      <w:r>
-        <w:t>Obstacle Avoidance</w:t>
-      </w:r>
-      <w:bookmarkEnd w:id="6"/>
-    </w:p>
-    <w:p>
-      <w:r>
-        <w:tab/>
-        <w:t>The user should be able to use the controller to drive the Vex in real time while avoiding objects and obstacles.</w:t>
-      </w:r>
+      <w:bookmarkStart w:id="7" w:name="_Toc365902516"/>
+      <w:r>
+        <w:t>Communication between Android and Android</w:t>
+      </w:r>
+      <w:bookmarkEnd w:id="7"/>
     </w:p>
     <w:p>
       <w:pPr>
-        <w:pStyle w:val="Heading2"/>
+        <w:ind w:firstLine="720"/>
       </w:pPr>
-      <w:bookmarkStart w:id="7" w:name="_Toc365567805"/>
-      <w:r>
-        <w:t>Communication between Android and Android</w:t>
-      </w:r>
-      <w:bookmarkEnd w:id="7"/>
-    </w:p>
-    <w:p>
-      <w:r>
-        <w:tab/>
+      <w:r>
+        <w:t xml:space="preserve">We need to communicate with the robot through the Android devices. In order to do this, we need to be able to communicate from one Android device to the other. </w:t>
+      </w:r>
+      <w:r>
         <w:t xml:space="preserve">One Android device needs to host a </w:t>
       </w:r>
-      <w:proofErr w:type="spellStart"/>
-      <w:r>
-        <w:t>Wifi</w:t>
-      </w:r>
-      <w:proofErr w:type="spellEnd"/>
-      <w:r>
-        <w:t xml:space="preserve"> network that will allow the other Android to connect to it.  Commands must be able to be sent between the two Android devices. </w:t>
+      <w:r>
+        <w:t>Wi-Fi</w:t>
+      </w:r>
+      <w:r>
+        <w:t xml:space="preserve"> network that will allow the other Android to connect to it.  </w:t>
+      </w:r>
+      <w:r>
+        <w:t>We will then create an application to listen for and send commands.</w:t>
+      </w:r>
+      <w:r>
+        <w:t xml:space="preserve"> We will expand upon the “Hello World” application to display messages sent from one device to the other. </w:t>
       </w:r>
     </w:p>
     <w:p>
       <w:pPr>
-        <w:pStyle w:val="Heading2"/>
+        <w:pStyle w:val="Heading3"/>
       </w:pPr>
-      <w:bookmarkStart w:id="8" w:name="_Toc365567806"/>
+      <w:bookmarkStart w:id="8" w:name="_Toc365902517"/>
       <w:r>
         <w:t>Communication between Android and Vex</w:t>
       </w:r>
@@ -2221,23 +2405,30 @@
     <w:p>
       <w:r>
         <w:tab/>
+      </w:r>
+      <w:r>
+        <w:t xml:space="preserve">We will need to control the robot with an Android device. In order to do this, we need to establish communication between an Android device and the Vex. </w:t>
+      </w:r>
+      <w:r>
         <w:t xml:space="preserve">One Android device needs to host a </w:t>
       </w:r>
-      <w:proofErr w:type="spellStart"/>
-      <w:r>
-        <w:t>Wifi</w:t>
-      </w:r>
-      <w:proofErr w:type="spellEnd"/>
-      <w:r>
-        <w:t xml:space="preserve"> network that will allow the Vex to join it.  Commands must be sent from the Android and received by the Vex. </w:t>
+      <w:r>
+        <w:t>Wi-Fi</w:t>
+      </w:r>
+      <w:r>
+        <w:t xml:space="preserve"> network that will allow the Vex to join it. </w:t>
+      </w:r>
+      <w:r>
+        <w:t>We will use the same application to send commands from Android to Android to send commands to the Vex. We will need to figure out a way for the Vex to listen for these commands over the Wi-Fi network.</w:t>
       </w:r>
     </w:p>
     <w:p>
       <w:pPr>
-        <w:pStyle w:val="Heading2"/>
+        <w:pStyle w:val="Heading3"/>
       </w:pPr>
-      <w:bookmarkStart w:id="9" w:name="_Toc365567807"/>
-      <w:r>
+      <w:bookmarkStart w:id="9" w:name="_Toc365902518"/>
+      <w:r>
+        <w:lastRenderedPageBreak/>
         <w:t>Robot Handles 10% Grade</w:t>
       </w:r>
       <w:bookmarkEnd w:id="9"/>
@@ -2245,14 +2436,26 @@
     <w:p>
       <w:r>
         <w:tab/>
-        <w:t>The robot must be able to travel up a 10% grade incline.</w:t>
+        <w:t>The robot must be able t</w:t>
+      </w:r>
+      <w:r>
+        <w:t>o travel up a 10% grade incline. This equates to a 5.71</w:t>
+      </w:r>
+      <w:r>
+        <w:rPr>
+          <w:vertAlign w:val="superscript"/>
+        </w:rPr>
+        <w:t>o</w:t>
+      </w:r>
+      <w:r>
+        <w:t xml:space="preserve"> slope in both the up and down direction. The robot should have sufficient torque to drive up the slope. It should also have its weight evenly distributed so it does not topple over on the slope.</w:t>
       </w:r>
     </w:p>
     <w:p>
       <w:pPr>
-        <w:pStyle w:val="Heading2"/>
+        <w:pStyle w:val="Heading3"/>
       </w:pPr>
-      <w:bookmarkStart w:id="10" w:name="_Toc365567808"/>
+      <w:bookmarkStart w:id="10" w:name="_Toc365902519"/>
       <w:r>
         <w:t>Remote Control using Vex Radio</w:t>
       </w:r>
@@ -2261,27 +2464,45 @@
     <w:p>
       <w:pPr>
         <w:ind w:firstLine="720"/>
+      </w:pPr>
+      <w:r>
+        <w:t>The Vex Radio controller we were given should be able to control the robot. This will allow us to test the working construction of the Vex without needing the additional applications. The Vex Radio should be a simple plug-and-play operation.</w:t>
+      </w:r>
+    </w:p>
+    <w:p>
+      <w:pPr>
+        <w:rPr>
+          <w:rFonts w:asciiTheme="majorHAnsi" w:eastAsiaTheme="majorEastAsia" w:hAnsiTheme="majorHAnsi" w:cstheme="majorBidi"/>
+          <w:bCs/>
+          <w:sz w:val="24"/>
+          <w:szCs w:val="26"/>
+        </w:rPr>
+      </w:pPr>
+      <w:bookmarkStart w:id="11" w:name="_Toc365902520"/>
+      <w:r>
+        <w:rPr>
+          <w:rStyle w:val="Heading3Char"/>
+        </w:rPr>
+        <w:t>Remote Emergency Stop Mechanism</w:t>
+      </w:r>
+      <w:bookmarkEnd w:id="11"/>
+      <w:r>
         <w:rPr>
           <w:rStyle w:val="Heading2Char"/>
         </w:rPr>
-      </w:pPr>
-      <w:r>
-        <w:t>Use the controller to drive the Vex.</w:t>
-      </w:r>
-      <w:r>
         <w:br/>
       </w:r>
       <w:r>
-        <w:rPr>
-          <w:rStyle w:val="Heading2Char"/>
-        </w:rPr>
-        <w:t>Remote Emergency Stop Mechanism</w:t>
-      </w:r>
-    </w:p>
-    <w:p>
-      <w:r>
         <w:tab/>
-        <w:t>A button should be able to stop all movement of the robot.</w:t>
+        <w:t xml:space="preserve">In the event of a failure, we need to be able to stop the robot. This should be a button that will immediately cease power to the wheels. Some thought should also </w:t>
+      </w:r>
+      <w:proofErr w:type="gramStart"/>
+      <w:r>
+        <w:t>be  given</w:t>
+      </w:r>
+      <w:proofErr w:type="gramEnd"/>
+      <w:r>
+        <w:t xml:space="preserve"> to automating this stop mechanism if the robot reaches a certain distance away from the home controller.</w:t>
       </w:r>
     </w:p>
     <w:p/>
@@ -2303,12 +2524,12 @@
       <w:pPr>
         <w:pStyle w:val="Heading1"/>
       </w:pPr>
-      <w:bookmarkStart w:id="11" w:name="_Toc365567809"/>
+      <w:bookmarkStart w:id="12" w:name="_Toc365902521"/>
       <w:r>
         <w:lastRenderedPageBreak/>
         <w:t>Risk Analysis</w:t>
       </w:r>
-      <w:bookmarkEnd w:id="11"/>
+      <w:bookmarkEnd w:id="12"/>
     </w:p>
     <w:p/>
     <w:tbl>
@@ -2332,8 +2553,14 @@
           <w:p>
             <w:pPr>
               <w:jc w:val="center"/>
-            </w:pPr>
-            <w:r>
+              <w:rPr>
+                <w:b/>
+              </w:rPr>
+            </w:pPr>
+            <w:r>
+              <w:rPr>
+                <w:b/>
+              </w:rPr>
               <w:t>Requirement</w:t>
             </w:r>
           </w:p>
@@ -2345,16 +2572,28 @@
           <w:p>
             <w:pPr>
               <w:jc w:val="center"/>
-            </w:pPr>
-            <w:r>
+              <w:rPr>
+                <w:b/>
+              </w:rPr>
+            </w:pPr>
+            <w:r>
+              <w:rPr>
+                <w:b/>
+              </w:rPr>
               <w:t>Estimated Time To</w:t>
             </w:r>
           </w:p>
           <w:p>
             <w:pPr>
               <w:jc w:val="center"/>
-            </w:pPr>
-            <w:r>
+              <w:rPr>
+                <w:b/>
+              </w:rPr>
+            </w:pPr>
+            <w:r>
+              <w:rPr>
+                <w:b/>
+              </w:rPr>
               <w:t>Completion (hours)</w:t>
             </w:r>
           </w:p>
@@ -2366,8 +2605,14 @@
           <w:p>
             <w:pPr>
               <w:jc w:val="center"/>
-            </w:pPr>
-            <w:r>
+              <w:rPr>
+                <w:b/>
+              </w:rPr>
+            </w:pPr>
+            <w:r>
+              <w:rPr>
+                <w:b/>
+              </w:rPr>
               <w:t>Points</w:t>
             </w:r>
           </w:p>
@@ -2379,8 +2624,14 @@
           <w:p>
             <w:pPr>
               <w:jc w:val="center"/>
-            </w:pPr>
-            <w:r>
+              <w:rPr>
+                <w:b/>
+              </w:rPr>
+            </w:pPr>
+            <w:r>
+              <w:rPr>
+                <w:b/>
+              </w:rPr>
               <w:t>Risk</w:t>
             </w:r>
           </w:p>
@@ -2392,8 +2643,14 @@
           <w:p>
             <w:pPr>
               <w:jc w:val="center"/>
-            </w:pPr>
-            <w:r>
+              <w:rPr>
+                <w:b/>
+              </w:rPr>
+            </w:pPr>
+            <w:r>
+              <w:rPr>
+                <w:b/>
+              </w:rPr>
               <w:t>Final Value (points/hour)</w:t>
             </w:r>
           </w:p>
@@ -3214,239 +3471,230 @@
     <w:p/>
     <w:p>
       <w:pPr>
-        <w:pStyle w:val="Heading2"/>
+        <w:pStyle w:val="Heading3"/>
       </w:pPr>
-      <w:bookmarkStart w:id="12" w:name="_Toc365567810"/>
+      <w:bookmarkStart w:id="13" w:name="_Toc365902522"/>
       <w:r>
         <w:t>Hello World Robot</w:t>
       </w:r>
-      <w:bookmarkEnd w:id="12"/>
+      <w:bookmarkEnd w:id="13"/>
     </w:p>
     <w:p>
       <w:r>
         <w:tab/>
         <w:t>The objectives in this task are unknown.  We are inexperienced in operating the Vex.</w:t>
+      </w:r>
+      <w:r>
+        <w:t xml:space="preserve"> While it sounds simple enough, we are unsure how the internal connections will operate. Our team has sufficient experience with Linux, leading to a greater confidence in the short time.</w:t>
       </w:r>
     </w:p>
     <w:p>
       <w:pPr>
-        <w:pStyle w:val="Heading2"/>
+        <w:pStyle w:val="Heading3"/>
       </w:pPr>
-      <w:bookmarkStart w:id="13" w:name="_Toc365567811"/>
+      <w:bookmarkStart w:id="14" w:name="_Toc365902523"/>
       <w:r>
         <w:t>Hello World Android</w:t>
       </w:r>
-      <w:bookmarkEnd w:id="13"/>
-    </w:p>
-    <w:p>
-      <w:r>
-        <w:tab/>
-        <w:t>All groups member have experience with the Android platform.</w:t>
-      </w:r>
+      <w:bookmarkEnd w:id="14"/>
     </w:p>
     <w:p>
       <w:pPr>
-        <w:pStyle w:val="Heading2"/>
+        <w:ind w:firstLine="720"/>
       </w:pPr>
-      <w:bookmarkStart w:id="14" w:name="_Toc365567812"/>
-      <w:r>
-        <w:t>Robot and Android Not Damaged</w:t>
-      </w:r>
-      <w:bookmarkEnd w:id="14"/>
-    </w:p>
-    <w:p>
-      <w:r>
-        <w:tab/>
-        <w:t>A project locker will be used to store all the devices and equipment.  Members of group will be careful when handling devices.</w:t>
+      <w:r>
+        <w:t>The basic requirements to allow an Android device to communicate with us, is something that we feel is an easy task. Our team has experience both with Android devices and with the Android SDK leading to a high confidence that this task will be short to accomplish. The communication with other Android devices is broken down in a later requirement.</w:t>
       </w:r>
     </w:p>
     <w:p>
       <w:pPr>
-        <w:pStyle w:val="Heading2"/>
+        <w:pStyle w:val="Heading3"/>
       </w:pPr>
-      <w:bookmarkStart w:id="15" w:name="_Toc365567813"/>
-      <w:r>
-        <w:t>Robot able to go Straight Forward and Backward</w:t>
-      </w:r>
-      <w:r>
-        <w:t xml:space="preserve"> and</w:t>
-      </w:r>
-      <w:r>
-        <w:t xml:space="preserve"> turn Left and Right</w:t>
+      <w:bookmarkStart w:id="15" w:name="_Toc365902524"/>
+      <w:r>
+        <w:t>Robot and Android Not Damaged</w:t>
       </w:r>
       <w:bookmarkEnd w:id="15"/>
     </w:p>
     <w:p>
       <w:r>
         <w:tab/>
-        <w:t>The task sounds straight forward, but involves using new technology.</w:t>
-      </w:r>
-      <w:r>
-        <w:tab/>
+        <w:t>A project locker will be used to store all the devices and equipment.  Members of group will be careful when handling devices.</w:t>
+      </w:r>
+      <w:r>
+        <w:t xml:space="preserve"> The materials are also fairly sturdy and we do not think there will be a problem in taking care of the devices.</w:t>
       </w:r>
     </w:p>
     <w:p>
       <w:pPr>
-        <w:pStyle w:val="Heading2"/>
+        <w:pStyle w:val="Heading3"/>
       </w:pPr>
-      <w:bookmarkStart w:id="16" w:name="_Toc365567814"/>
-      <w:r>
-        <w:t>Obstacle Avoidance</w:t>
+      <w:bookmarkStart w:id="16" w:name="_Toc365902525"/>
+      <w:r>
+        <w:t>Robot able to go Straight Forward and Backward</w:t>
+      </w:r>
+      <w:r>
+        <w:t xml:space="preserve"> and</w:t>
+      </w:r>
+      <w:r>
+        <w:t xml:space="preserve"> turn Left and Right</w:t>
       </w:r>
       <w:bookmarkEnd w:id="16"/>
     </w:p>
     <w:p>
       <w:r>
         <w:tab/>
-        <w:t xml:space="preserve">The requirement is vague and is perceived to be steering the robot with the controller. </w:t>
+      </w:r>
+      <w:r>
+        <w:t xml:space="preserve">The task sounds very straight forward, and the API for the Vex makes it sound like this requirement shouldn’t be too difficult. However, this is new technology that none of us have dealt with </w:t>
+      </w:r>
+      <w:r>
+        <w:lastRenderedPageBreak/>
+        <w:t>leading to a higher risk factor and lower level of confidence.</w:t>
+      </w:r>
+      <w:r>
+        <w:t xml:space="preserve"> The majority of the time comes from the overall construction of the robot required to perform this task.</w:t>
       </w:r>
     </w:p>
     <w:p>
       <w:pPr>
-        <w:pStyle w:val="Heading2"/>
+        <w:pStyle w:val="Heading3"/>
       </w:pPr>
-      <w:bookmarkStart w:id="17" w:name="_Toc365567815"/>
-      <w:r>
-        <w:t>Communication between Android and Android</w:t>
+      <w:bookmarkStart w:id="17" w:name="_Toc365902526"/>
+      <w:r>
+        <w:t>Obstacle Avoidance</w:t>
       </w:r>
       <w:bookmarkEnd w:id="17"/>
     </w:p>
     <w:p>
       <w:r>
         <w:tab/>
-        <w:t>The protocols that are in place to do this are unknown at the current time, and applications must be written that can send and receive messages.  None of us have experience with Ad Hoc on Android.</w:t>
+      </w:r>
+      <w:r>
+        <w:t>We interpreted this requirement to be a manual avoidance control rather than an autonomous one as iteration two introduces the sensors. Therefore, we perceived this requirement to be fairly easy with the time devoted to learning the controls and the operation of the Vex Radio and our own Android Application.</w:t>
       </w:r>
     </w:p>
     <w:p>
       <w:pPr>
-        <w:pStyle w:val="Heading2"/>
+        <w:pStyle w:val="Heading3"/>
       </w:pPr>
-      <w:bookmarkStart w:id="18" w:name="_Toc365567816"/>
-      <w:r>
-        <w:lastRenderedPageBreak/>
-        <w:t>Communication between Android and Vex</w:t>
+      <w:bookmarkStart w:id="18" w:name="_Toc365902527"/>
+      <w:r>
+        <w:t>Communication between Android and Android</w:t>
       </w:r>
       <w:bookmarkEnd w:id="18"/>
     </w:p>
     <w:p>
       <w:r>
         <w:tab/>
-      </w:r>
-      <w:r>
-        <w:t>The protocols that are in place to do this are unknown at the current time, and applications must be written that can send and receive messages.  The Vex requires a separate application for listening as well.</w:t>
+        <w:t xml:space="preserve">The protocols that are in place to do this are unknown at the current time, and applications must be written that can send and receive messages.  </w:t>
+      </w:r>
+      <w:r>
+        <w:t>Our team does not have a lot of experience working with Internet protocols on the Android. We do have experience with Ad-Hoc networks, however. We anticipate this taking a long time to create a singular application that will work on both Android applications. With the introduction of the new 4.3 API, we are unsure of the ease of accomplishing these tasks.</w:t>
       </w:r>
     </w:p>
     <w:p>
       <w:pPr>
-        <w:pStyle w:val="Heading2"/>
+        <w:pStyle w:val="Heading3"/>
       </w:pPr>
-      <w:bookmarkStart w:id="19" w:name="_Toc365567817"/>
-      <w:r>
-        <w:t>Robot Handles 10% Grade</w:t>
+      <w:bookmarkStart w:id="19" w:name="_Toc365902528"/>
+      <w:r>
+        <w:t>Communication between Android and Vex</w:t>
       </w:r>
       <w:bookmarkEnd w:id="19"/>
     </w:p>
     <w:p>
       <w:r>
         <w:tab/>
-        <w:t>The risk comes from an incorrect mechanical design, and needing to rebuild the robot.</w:t>
+      </w:r>
+      <w:r>
+        <w:t>The protocols that are in place to do this are unknown at the current time, and applications must be written that can send and receive messages.  The Vex requires a separate application for listening as well.</w:t>
+      </w:r>
+      <w:r>
+        <w:t xml:space="preserve"> We are unsure of the easiest method to creating an application to run on the Vex, as well as how the communication itself is going to work.</w:t>
       </w:r>
     </w:p>
     <w:p>
       <w:pPr>
-        <w:pStyle w:val="Heading2"/>
+        <w:pStyle w:val="Heading3"/>
       </w:pPr>
-      <w:bookmarkStart w:id="20" w:name="_Toc365567818"/>
-      <w:r>
-        <w:t>Remote Control using Vex Radio</w:t>
+      <w:bookmarkStart w:id="20" w:name="_Toc365902529"/>
+      <w:r>
+        <w:t>Robot Handles 10% Grade</w:t>
       </w:r>
       <w:bookmarkEnd w:id="20"/>
     </w:p>
     <w:p>
-      <w:r>
-        <w:tab/>
-        <w:t xml:space="preserve">Sounds straight forward, and </w:t>
-      </w:r>
-      <w:proofErr w:type="gramStart"/>
-      <w:r>
-        <w:t>the vex</w:t>
-      </w:r>
-      <w:proofErr w:type="gramEnd"/>
-      <w:r>
-        <w:t xml:space="preserve"> can just plug into the controller.</w:t>
+      <w:pPr>
+        <w:ind w:firstLine="720"/>
+      </w:pPr>
+      <w:r>
+        <w:t xml:space="preserve">We don’t anticipate there being any problems in the construction of the robot. However, if </w:t>
+      </w:r>
+      <w:r>
+        <w:t>the initial</w:t>
+      </w:r>
+      <w:r>
+        <w:t xml:space="preserve"> construction is unable to handle a 10% grade, it will most likely require a reconstruction of the robot.</w:t>
       </w:r>
     </w:p>
     <w:p>
       <w:pPr>
+        <w:pStyle w:val="Heading3"/>
+      </w:pPr>
+      <w:bookmarkStart w:id="21" w:name="_Toc365902530"/>
+      <w:r>
+        <w:t>Remote Control using Vex Radio</w:t>
+      </w:r>
+      <w:bookmarkEnd w:id="21"/>
+    </w:p>
+    <w:p>
+      <w:r>
+        <w:tab/>
+      </w:r>
+      <w:r>
+        <w:t>The Vex Radio and the Vex should be plug-and-play which means it should work out of the box. We will need to make sure the robot will be able to work at a decent range away from the radio. We will also need to make sure the robot is properly constructed in order to correctly move.</w:t>
+      </w:r>
+    </w:p>
+    <w:p>
+      <w:bookmarkStart w:id="22" w:name="_Toc365902531"/>
+      <w:r>
+        <w:rPr>
+          <w:rStyle w:val="Heading3Char"/>
+        </w:rPr>
+        <w:t>Remote Emergency Stop Mechanism</w:t>
+      </w:r>
+      <w:bookmarkEnd w:id="22"/>
+      <w:r>
         <w:rPr>
           <w:rStyle w:val="Heading2Char"/>
         </w:rPr>
-      </w:pPr>
-      <w:r>
         <w:br/>
       </w:r>
-      <w:bookmarkStart w:id="21" w:name="_Toc365567819"/>
-      <w:r>
-        <w:rPr>
-          <w:rStyle w:val="Heading2Char"/>
-        </w:rPr>
-        <w:t>Remote Emergency Stop Mechanism</w:t>
-      </w:r>
-      <w:bookmarkEnd w:id="21"/>
-    </w:p>
-    <w:p>
-      <w:pPr>
-        <w:rPr>
-          <w:rStyle w:val="Heading2Char"/>
-          <w:rFonts w:asciiTheme="minorHAnsi" w:eastAsiaTheme="minorHAnsi" w:hAnsiTheme="minorHAnsi" w:cstheme="minorBidi"/>
-          <w:bCs w:val="0"/>
-          <w:sz w:val="22"/>
-          <w:szCs w:val="22"/>
-        </w:rPr>
-      </w:pPr>
       <w:r>
         <w:rPr>
           <w:rStyle w:val="Heading2Char"/>
         </w:rPr>
         <w:tab/>
       </w:r>
-      <w:bookmarkStart w:id="22" w:name="_Toc365567820"/>
-      <w:r>
-        <w:rPr>
-          <w:rStyle w:val="Heading2Char"/>
-        </w:rPr>
-        <w:t>A button will need to be made to stop the motors by cutting either power or communication.</w:t>
-      </w:r>
-      <w:bookmarkEnd w:id="22"/>
-    </w:p>
-    <w:p>
+      <w:r>
+        <w:t>A button will need to be implemented to cut power to the device immediately. We may want a local button on the Vex in addition to one on the Android in the event of a Wi-Fi failure. We do not think this will be too difficult to implement given the Vex API, but getting the Android button to work properly may be a problem.</w:t>
+      </w:r>
       <w:r>
         <w:tab/>
-      </w:r>
-    </w:p>
-    <w:p/>
-    <w:p/>
-    <w:p>
-      <w:pPr>
-        <w:rPr>
-          <w:rFonts w:asciiTheme="majorHAnsi" w:eastAsiaTheme="majorEastAsia" w:hAnsiTheme="majorHAnsi" w:cstheme="majorBidi"/>
-          <w:b/>
-          <w:bCs/>
-          <w:sz w:val="28"/>
-          <w:szCs w:val="28"/>
-        </w:rPr>
-      </w:pPr>
-      <w:r>
-        <w:br w:type="page"/>
       </w:r>
     </w:p>
     <w:p>
       <w:pPr>
         <w:pStyle w:val="Heading1"/>
       </w:pPr>
-      <w:bookmarkStart w:id="23" w:name="_Toc365567821"/>
-      <w:r>
-        <w:lastRenderedPageBreak/>
+    </w:p>
+    <w:p>
+      <w:pPr>
+        <w:pStyle w:val="Heading1"/>
+      </w:pPr>
+      <w:bookmarkStart w:id="23" w:name="_Toc365902532"/>
+      <w:r>
         <w:t>Plan</w:t>
       </w:r>
       <w:bookmarkEnd w:id="23"/>
@@ -4122,16 +4370,7 @@
                 <w:rFonts w:ascii="Calibri" w:eastAsia="Times New Roman" w:hAnsi="Calibri" w:cs="Times New Roman"/>
                 <w:color w:val="000000"/>
               </w:rPr>
-              <w:t>Obstacle</w:t>
-            </w:r>
-            <w:bookmarkStart w:id="24" w:name="_GoBack"/>
-            <w:bookmarkEnd w:id="24"/>
-            <w:r>
-              <w:rPr>
-                <w:rFonts w:ascii="Calibri" w:eastAsia="Times New Roman" w:hAnsi="Calibri" w:cs="Times New Roman"/>
-                <w:color w:val="000000"/>
-              </w:rPr>
-              <w:t xml:space="preserve"> Avoidance</w:t>
+              <w:t>Obstacle Avoidance</w:t>
             </w:r>
           </w:p>
         </w:tc>
@@ -5153,7 +5392,7 @@
           <w:rPr>
             <w:noProof/>
           </w:rPr>
-          <w:t>5</w:t>
+          <w:t>1</w:t>
         </w:r>
         <w:r>
           <w:rPr>
@@ -5376,6 +5615,52 @@
       <w:szCs w:val="26"/>
     </w:rPr>
   </w:style>
+  <w:style w:type="paragraph" w:styleId="Heading3">
+    <w:name w:val="heading 3"/>
+    <w:basedOn w:val="Normal"/>
+    <w:next w:val="Normal"/>
+    <w:link w:val="Heading3Char"/>
+    <w:uiPriority w:val="9"/>
+    <w:unhideWhenUsed/>
+    <w:qFormat/>
+    <w:rsid w:val="00B40663"/>
+    <w:pPr>
+      <w:keepNext/>
+      <w:keepLines/>
+      <w:spacing w:before="200" w:after="0"/>
+      <w:outlineLvl w:val="2"/>
+    </w:pPr>
+    <w:rPr>
+      <w:rFonts w:asciiTheme="majorHAnsi" w:eastAsiaTheme="majorEastAsia" w:hAnsiTheme="majorHAnsi" w:cstheme="majorBidi"/>
+      <w:b/>
+      <w:bCs/>
+      <w:color w:val="4F81BD" w:themeColor="accent1"/>
+    </w:rPr>
+  </w:style>
+  <w:style w:type="paragraph" w:styleId="Heading4">
+    <w:name w:val="heading 4"/>
+    <w:basedOn w:val="Normal"/>
+    <w:next w:val="Normal"/>
+    <w:link w:val="Heading4Char"/>
+    <w:uiPriority w:val="9"/>
+    <w:unhideWhenUsed/>
+    <w:qFormat/>
+    <w:rsid w:val="00B40663"/>
+    <w:pPr>
+      <w:keepNext/>
+      <w:keepLines/>
+      <w:spacing w:before="200" w:after="0"/>
+      <w:outlineLvl w:val="3"/>
+    </w:pPr>
+    <w:rPr>
+      <w:rFonts w:asciiTheme="majorHAnsi" w:eastAsiaTheme="majorEastAsia" w:hAnsiTheme="majorHAnsi" w:cstheme="majorBidi"/>
+      <w:b/>
+      <w:bCs/>
+      <w:i/>
+      <w:iCs/>
+      <w:color w:val="4F81BD" w:themeColor="accent1"/>
+    </w:rPr>
+  </w:style>
   <w:style w:type="character" w:default="1" w:styleId="DefaultParagraphFont">
     <w:name w:val="Default Paragraph Font"/>
     <w:uiPriority w:val="1"/>
@@ -5635,6 +5920,47 @@
         <w:right w:w="108" w:type="dxa"/>
       </w:tblCellMar>
     </w:tblPr>
+  </w:style>
+  <w:style w:type="character" w:customStyle="1" w:styleId="Heading3Char">
+    <w:name w:val="Heading 3 Char"/>
+    <w:basedOn w:val="DefaultParagraphFont"/>
+    <w:link w:val="Heading3"/>
+    <w:uiPriority w:val="9"/>
+    <w:rsid w:val="00B40663"/>
+    <w:rPr>
+      <w:rFonts w:asciiTheme="majorHAnsi" w:eastAsiaTheme="majorEastAsia" w:hAnsiTheme="majorHAnsi" w:cstheme="majorBidi"/>
+      <w:b/>
+      <w:bCs/>
+      <w:color w:val="4F81BD" w:themeColor="accent1"/>
+    </w:rPr>
+  </w:style>
+  <w:style w:type="character" w:customStyle="1" w:styleId="Heading4Char">
+    <w:name w:val="Heading 4 Char"/>
+    <w:basedOn w:val="DefaultParagraphFont"/>
+    <w:link w:val="Heading4"/>
+    <w:uiPriority w:val="9"/>
+    <w:rsid w:val="00B40663"/>
+    <w:rPr>
+      <w:rFonts w:asciiTheme="majorHAnsi" w:eastAsiaTheme="majorEastAsia" w:hAnsiTheme="majorHAnsi" w:cstheme="majorBidi"/>
+      <w:b/>
+      <w:bCs/>
+      <w:i/>
+      <w:iCs/>
+      <w:color w:val="4F81BD" w:themeColor="accent1"/>
+    </w:rPr>
+  </w:style>
+  <w:style w:type="paragraph" w:styleId="TOC3">
+    <w:name w:val="toc 3"/>
+    <w:basedOn w:val="Normal"/>
+    <w:next w:val="Normal"/>
+    <w:autoRedefine/>
+    <w:uiPriority w:val="39"/>
+    <w:unhideWhenUsed/>
+    <w:rsid w:val="00B40663"/>
+    <w:pPr>
+      <w:spacing w:after="100"/>
+      <w:ind w:left="440"/>
+    </w:pPr>
   </w:style>
 </w:styles>
 </file>
@@ -5843,6 +6169,52 @@
       <w:szCs w:val="26"/>
     </w:rPr>
   </w:style>
+  <w:style w:type="paragraph" w:styleId="Heading3">
+    <w:name w:val="heading 3"/>
+    <w:basedOn w:val="Normal"/>
+    <w:next w:val="Normal"/>
+    <w:link w:val="Heading3Char"/>
+    <w:uiPriority w:val="9"/>
+    <w:unhideWhenUsed/>
+    <w:qFormat/>
+    <w:rsid w:val="00B40663"/>
+    <w:pPr>
+      <w:keepNext/>
+      <w:keepLines/>
+      <w:spacing w:before="200" w:after="0"/>
+      <w:outlineLvl w:val="2"/>
+    </w:pPr>
+    <w:rPr>
+      <w:rFonts w:asciiTheme="majorHAnsi" w:eastAsiaTheme="majorEastAsia" w:hAnsiTheme="majorHAnsi" w:cstheme="majorBidi"/>
+      <w:b/>
+      <w:bCs/>
+      <w:color w:val="4F81BD" w:themeColor="accent1"/>
+    </w:rPr>
+  </w:style>
+  <w:style w:type="paragraph" w:styleId="Heading4">
+    <w:name w:val="heading 4"/>
+    <w:basedOn w:val="Normal"/>
+    <w:next w:val="Normal"/>
+    <w:link w:val="Heading4Char"/>
+    <w:uiPriority w:val="9"/>
+    <w:unhideWhenUsed/>
+    <w:qFormat/>
+    <w:rsid w:val="00B40663"/>
+    <w:pPr>
+      <w:keepNext/>
+      <w:keepLines/>
+      <w:spacing w:before="200" w:after="0"/>
+      <w:outlineLvl w:val="3"/>
+    </w:pPr>
+    <w:rPr>
+      <w:rFonts w:asciiTheme="majorHAnsi" w:eastAsiaTheme="majorEastAsia" w:hAnsiTheme="majorHAnsi" w:cstheme="majorBidi"/>
+      <w:b/>
+      <w:bCs/>
+      <w:i/>
+      <w:iCs/>
+      <w:color w:val="4F81BD" w:themeColor="accent1"/>
+    </w:rPr>
+  </w:style>
   <w:style w:type="character" w:default="1" w:styleId="DefaultParagraphFont">
     <w:name w:val="Default Paragraph Font"/>
     <w:uiPriority w:val="1"/>
@@ -6102,6 +6474,47 @@
         <w:right w:w="108" w:type="dxa"/>
       </w:tblCellMar>
     </w:tblPr>
+  </w:style>
+  <w:style w:type="character" w:customStyle="1" w:styleId="Heading3Char">
+    <w:name w:val="Heading 3 Char"/>
+    <w:basedOn w:val="DefaultParagraphFont"/>
+    <w:link w:val="Heading3"/>
+    <w:uiPriority w:val="9"/>
+    <w:rsid w:val="00B40663"/>
+    <w:rPr>
+      <w:rFonts w:asciiTheme="majorHAnsi" w:eastAsiaTheme="majorEastAsia" w:hAnsiTheme="majorHAnsi" w:cstheme="majorBidi"/>
+      <w:b/>
+      <w:bCs/>
+      <w:color w:val="4F81BD" w:themeColor="accent1"/>
+    </w:rPr>
+  </w:style>
+  <w:style w:type="character" w:customStyle="1" w:styleId="Heading4Char">
+    <w:name w:val="Heading 4 Char"/>
+    <w:basedOn w:val="DefaultParagraphFont"/>
+    <w:link w:val="Heading4"/>
+    <w:uiPriority w:val="9"/>
+    <w:rsid w:val="00B40663"/>
+    <w:rPr>
+      <w:rFonts w:asciiTheme="majorHAnsi" w:eastAsiaTheme="majorEastAsia" w:hAnsiTheme="majorHAnsi" w:cstheme="majorBidi"/>
+      <w:b/>
+      <w:bCs/>
+      <w:i/>
+      <w:iCs/>
+      <w:color w:val="4F81BD" w:themeColor="accent1"/>
+    </w:rPr>
+  </w:style>
+  <w:style w:type="paragraph" w:styleId="TOC3">
+    <w:name w:val="toc 3"/>
+    <w:basedOn w:val="Normal"/>
+    <w:next w:val="Normal"/>
+    <w:autoRedefine/>
+    <w:uiPriority w:val="39"/>
+    <w:unhideWhenUsed/>
+    <w:rsid w:val="00B40663"/>
+    <w:pPr>
+      <w:spacing w:after="100"/>
+      <w:ind w:left="440"/>
+    </w:pPr>
   </w:style>
 </w:styles>
 </file>
@@ -6231,36 +6644,6 @@
         </w:p>
       </w:docPartBody>
     </w:docPart>
-    <w:docPart>
-      <w:docPartPr>
-        <w:name w:val="E90E8F6789A1455CA10E59824D5D0FA1"/>
-        <w:category>
-          <w:name w:val="General"/>
-          <w:gallery w:val="placeholder"/>
-        </w:category>
-        <w:types>
-          <w:type w:val="bbPlcHdr"/>
-        </w:types>
-        <w:behaviors>
-          <w:behavior w:val="content"/>
-        </w:behaviors>
-        <w:guid w:val="{DAA6D63D-6DE0-48CC-ADEE-450A103AA813}"/>
-      </w:docPartPr>
-      <w:docPartBody>
-        <w:p>
-          <w:pPr>
-            <w:pStyle w:val="E90E8F6789A1455CA10E59824D5D0FA1"/>
-          </w:pPr>
-          <w:r>
-            <w:rPr>
-              <w:b/>
-              <w:bCs/>
-            </w:rPr>
-            <w:t>[Pick the date]</w:t>
-          </w:r>
-        </w:p>
-      </w:docPartBody>
-    </w:docPart>
   </w:docParts>
 </w:glossaryDocument>
 </file>
@@ -6279,7 +6662,7 @@
     <w:charset w:val="00"/>
     <w:family w:val="roman"/>
     <w:pitch w:val="variable"/>
-    <w:sig w:usb0="E0002AFF" w:usb1="C0007841" w:usb2="00000009" w:usb3="00000000" w:csb0="000001FF" w:csb1="00000000"/>
+    <w:sig w:usb0="E0002AFF" w:usb1="C0007843" w:usb2="00000009" w:usb3="00000000" w:csb0="000001FF" w:csb1="00000000"/>
   </w:font>
   <w:font w:name="Cambria">
     <w:panose1 w:val="02040503050406030204"/>
@@ -6313,6 +6696,7 @@
   <w:rsids>
     <w:rsidRoot w:val="003A0057"/>
     <w:rsid w:val="003A0057"/>
+    <w:rsid w:val="00431BAB"/>
   </w:rsids>
   <m:mathPr>
     <m:mathFont m:val="Cambria Math"/>
@@ -7072,7 +7456,7 @@
 
 <file path=customXml/item1.xml><?xml version="1.0" encoding="utf-8"?>
 <CoverPageProperties xmlns="http://schemas.microsoft.com/office/2006/coverPageProps">
-  <PublishDate>2013-08-29T00:00:00</PublishDate>
+  <PublishDate>2013-09-03T00:00:00</PublishDate>
   <Abstract/>
   <CompanyAddress/>
   <CompanyPhone/>
@@ -7094,7 +7478,7 @@
 </file>
 
 <file path=customXml/itemProps2.xml><?xml version="1.0" encoding="utf-8"?>
-<ds:datastoreItem xmlns:ds="http://schemas.openxmlformats.org/officeDocument/2006/customXml" ds:itemID="{432B3DFA-FFD8-4B34-B171-1FDF54548BE5}">
+<ds:datastoreItem xmlns:ds="http://schemas.openxmlformats.org/officeDocument/2006/customXml" ds:itemID="{011ED5DD-9C36-4A9E-A372-B74243AC0248}">
   <ds:schemaRefs>
     <ds:schemaRef ds:uri="http://schemas.openxmlformats.org/officeDocument/2006/bibliography"/>
   </ds:schemaRefs>

</xml_diff>

<commit_message>
edited project plan 1
</commit_message>
<xml_diff>
--- a/Documentation/ProjectPlans/ProjectPlan1.docx
+++ b/Documentation/ProjectPlans/ProjectPlan1.docx
@@ -1,6 +1,6 @@
 
 <file path=word/document.xml><?xml version="1.0" encoding="utf-8"?>
-<w:document xmlns:wpc="http://schemas.microsoft.com/office/word/2010/wordprocessingCanvas" xmlns:mc="http://schemas.openxmlformats.org/markup-compatibility/2006" xmlns:o="urn:schemas-microsoft-com:office:office" xmlns:r="http://schemas.openxmlformats.org/officeDocument/2006/relationships" xmlns:m="http://schemas.openxmlformats.org/officeDocument/2006/math" xmlns:v="urn:schemas-microsoft-com:vml" xmlns:wp14="http://schemas.microsoft.com/office/word/2010/wordprocessingDrawing" xmlns:wp="http://schemas.openxmlformats.org/drawingml/2006/wordprocessingDrawing" xmlns:w10="urn:schemas-microsoft-com:office:word" xmlns:w="http://schemas.openxmlformats.org/wordprocessingml/2006/main" xmlns:w14="http://schemas.microsoft.com/office/word/2010/wordml" xmlns:wpg="http://schemas.microsoft.com/office/word/2010/wordprocessingGroup" xmlns:wpi="http://schemas.microsoft.com/office/word/2010/wordprocessingInk" xmlns:wne="http://schemas.microsoft.com/office/word/2006/wordml" xmlns:wps="http://schemas.microsoft.com/office/word/2010/wordprocessingShape" mc:Ignorable="w14 wp14">
+<w:document xmlns:wpc="http://schemas.microsoft.com/office/word/2010/wordprocessingCanvas" xmlns:mo="http://schemas.microsoft.com/office/mac/office/2008/main" xmlns:mc="http://schemas.openxmlformats.org/markup-compatibility/2006" xmlns:mv="urn:schemas-microsoft-com:mac:vml" xmlns:o="urn:schemas-microsoft-com:office:office" xmlns:r="http://schemas.openxmlformats.org/officeDocument/2006/relationships" xmlns:m="http://schemas.openxmlformats.org/officeDocument/2006/math" xmlns:v="urn:schemas-microsoft-com:vml" xmlns:wp14="http://schemas.microsoft.com/office/word/2010/wordprocessingDrawing" xmlns:wp="http://schemas.openxmlformats.org/drawingml/2006/wordprocessingDrawing" xmlns:w10="urn:schemas-microsoft-com:office:word" xmlns:w="http://schemas.openxmlformats.org/wordprocessingml/2006/main" xmlns:w14="http://schemas.microsoft.com/office/word/2010/wordml" xmlns:wpg="http://schemas.microsoft.com/office/word/2010/wordprocessingGroup" xmlns:wpi="http://schemas.microsoft.com/office/word/2010/wordprocessingInk" xmlns:wne="http://schemas.microsoft.com/office/word/2006/wordml" xmlns:wps="http://schemas.microsoft.com/office/word/2010/wordprocessingShape" mc:Ignorable="w14 wp14">
   <w:body>
     <w:tbl>
       <w:tblPr>
@@ -27,8 +27,6 @@
               <w:pStyle w:val="NoSpacing"/>
               <w:jc w:val="center"/>
             </w:pPr>
-            <w:bookmarkStart w:id="0" w:name="_GoBack"/>
-            <w:bookmarkEnd w:id="0"/>
             <w:r>
               <w:rPr>
                 <w:rFonts w:ascii="Cambria" w:hAnsi="Cambria"/>
@@ -350,13 +348,7 @@
           <w:rPr>
             <w:rStyle w:val="IndexLink"/>
           </w:rPr>
-          <w:t>Hello Worl</w:t>
-        </w:r>
-        <w:r>
-          <w:rPr>
-            <w:rStyle w:val="IndexLink"/>
-          </w:rPr>
-          <w:t>d Android</w:t>
+          <w:t>Hello World Android</w:t>
         </w:r>
         <w:r>
           <w:rPr>
@@ -571,11 +563,6 @@
             <w:rStyle w:val="IndexLink"/>
           </w:rPr>
           <w:tab/>
-        </w:r>
-        <w:r>
-          <w:rPr>
-            <w:rStyle w:val="IndexLink"/>
-          </w:rPr>
           <w:t>6</w:t>
         </w:r>
       </w:hyperlink>
@@ -638,13 +625,7 @@
           <w:rPr>
             <w:rStyle w:val="IndexLink"/>
           </w:rPr>
-          <w:t>Robot able to go Straight Forward and Backward and</w:t>
-        </w:r>
-        <w:r>
-          <w:rPr>
-            <w:rStyle w:val="IndexLink"/>
-          </w:rPr>
-          <w:t xml:space="preserve"> turn Left and Right</w:t>
+          <w:t>Robot able to go Straight Forward and Backward and turn Left and Right</w:t>
         </w:r>
         <w:r>
           <w:rPr>
@@ -713,13 +694,7 @@
           <w:rPr>
             <w:rStyle w:val="IndexLink"/>
           </w:rPr>
-          <w:t>Communication betw</w:t>
-        </w:r>
-        <w:r>
-          <w:rPr>
-            <w:rStyle w:val="IndexLink"/>
-          </w:rPr>
-          <w:t>een Android and Vex</w:t>
+          <w:t>Communication between Android and Vex</w:t>
         </w:r>
         <w:r>
           <w:rPr>
@@ -848,10 +823,10 @@
         <w:pStyle w:val="Heading1"/>
         <w:pageBreakBefore/>
       </w:pPr>
-      <w:bookmarkStart w:id="1" w:name="__RefHeading__784_885007471"/>
-      <w:bookmarkStart w:id="2" w:name="_Toc365902509"/>
+      <w:bookmarkStart w:id="0" w:name="__RefHeading__784_885007471"/>
+      <w:bookmarkStart w:id="1" w:name="_Toc365902509"/>
+      <w:bookmarkEnd w:id="0"/>
       <w:bookmarkEnd w:id="1"/>
-      <w:bookmarkEnd w:id="2"/>
       <w:r>
         <w:lastRenderedPageBreak/>
         <w:t>Change Log</w:t>
@@ -1182,10 +1157,10 @@
         <w:pStyle w:val="Heading1"/>
         <w:pageBreakBefore/>
       </w:pPr>
-      <w:bookmarkStart w:id="3" w:name="__RefHeading__786_885007471"/>
-      <w:bookmarkStart w:id="4" w:name="_Toc365902510"/>
+      <w:bookmarkStart w:id="2" w:name="__RefHeading__786_885007471"/>
+      <w:bookmarkStart w:id="3" w:name="_Toc365902510"/>
+      <w:bookmarkEnd w:id="2"/>
       <w:bookmarkEnd w:id="3"/>
-      <w:bookmarkEnd w:id="4"/>
       <w:r>
         <w:lastRenderedPageBreak/>
         <w:t>Requirements</w:t>
@@ -1195,10 +1170,10 @@
       <w:pPr>
         <w:pStyle w:val="Heading3"/>
       </w:pPr>
-      <w:bookmarkStart w:id="5" w:name="__RefHeading__788_885007471"/>
-      <w:bookmarkStart w:id="6" w:name="_Toc365902511"/>
+      <w:bookmarkStart w:id="4" w:name="__RefHeading__788_885007471"/>
+      <w:bookmarkStart w:id="5" w:name="_Toc365902511"/>
+      <w:bookmarkEnd w:id="4"/>
       <w:bookmarkEnd w:id="5"/>
-      <w:bookmarkEnd w:id="6"/>
       <w:r>
         <w:t>Hello World Robot</w:t>
       </w:r>
@@ -1209,22 +1184,17 @@
       </w:pPr>
       <w:r>
         <w:tab/>
+        <w:t xml:space="preserve">We need to establish a connection with the Vex to which we can obtain debugging information and test any data flowing through the connection. This will be done through the serial port and a simple “Hello World” program will be written to verify the working operation of this communication. </w:t>
       </w:r>
-      <w:r>
-        <w:t>We need to establish a connection with the Vex to which we can obtain debugging information and test any data flowing through the connection. This will be done through the serial port and a simple “Hello World” program will be written to verify the working</w:t>
-      </w:r>
-      <w:r>
-        <w:t xml:space="preserve"> operation of this communication. </w:t>
-      </w:r>
     </w:p>
     <w:p>
       <w:pPr>
         <w:pStyle w:val="Heading3"/>
       </w:pPr>
-      <w:bookmarkStart w:id="7" w:name="__RefHeading__790_885007471"/>
-      <w:bookmarkStart w:id="8" w:name="_Toc365902512"/>
+      <w:bookmarkStart w:id="6" w:name="__RefHeading__790_885007471"/>
+      <w:bookmarkStart w:id="7" w:name="_Toc365902512"/>
+      <w:bookmarkEnd w:id="6"/>
       <w:bookmarkEnd w:id="7"/>
-      <w:bookmarkEnd w:id="8"/>
       <w:r>
         <w:t>Hello World Android</w:t>
       </w:r>
@@ -1235,20 +1205,17 @@
       </w:pPr>
       <w:r>
         <w:tab/>
-        <w:t xml:space="preserve">We will be using the Android devices to communicate both with each other and with the Vex. We need to create a simple “Hello World” program on the Android to make sure we are able to communicate with </w:t>
+        <w:t>We will be using the Android devices to communicate both with each other and with the Vex. We need to create a simple “Hello World” program on the Android to make sure we are able to communicate with these devices. This requirement will start out with the Android simply printing “Hello World” on a local trigger and then be expanded to print on an external trigger – such as receiving a command from another Android device.</w:t>
       </w:r>
-      <w:r>
-        <w:t>these devices. This requirement will start out with the Android simply printing “Hello World” on a local trigger and then be expanded to print on an external trigger – such as receiving a command from another Android device.</w:t>
-      </w:r>
     </w:p>
     <w:p>
       <w:pPr>
         <w:pStyle w:val="Heading3"/>
       </w:pPr>
-      <w:bookmarkStart w:id="9" w:name="__RefHeading__792_885007471"/>
-      <w:bookmarkStart w:id="10" w:name="_Toc365902513"/>
+      <w:bookmarkStart w:id="8" w:name="__RefHeading__792_885007471"/>
+      <w:bookmarkStart w:id="9" w:name="_Toc365902513"/>
+      <w:bookmarkEnd w:id="8"/>
       <w:bookmarkEnd w:id="9"/>
-      <w:bookmarkEnd w:id="10"/>
       <w:r>
         <w:t>Robot and Android Not Damaged</w:t>
       </w:r>
@@ -1259,8 +1226,6 @@
       </w:pPr>
       <w:r>
         <w:tab/>
-      </w:r>
-      <w:r>
         <w:t>We have only been given one of each item to build the robot. We should take care not to damage the materials to ensure correct working operation throughout the build.  We also took advantage of the lockers in Engineering Hall.</w:t>
       </w:r>
     </w:p>
@@ -1268,15 +1233,12 @@
       <w:pPr>
         <w:pStyle w:val="Heading3"/>
       </w:pPr>
-      <w:bookmarkStart w:id="11" w:name="__RefHeading__794_885007471"/>
-      <w:bookmarkStart w:id="12" w:name="_Toc365902514"/>
+      <w:bookmarkStart w:id="10" w:name="__RefHeading__794_885007471"/>
+      <w:bookmarkStart w:id="11" w:name="_Toc365902514"/>
+      <w:bookmarkEnd w:id="10"/>
       <w:bookmarkEnd w:id="11"/>
-      <w:bookmarkEnd w:id="12"/>
       <w:r>
-        <w:t xml:space="preserve">Robot able to go Straight </w:t>
-      </w:r>
-      <w:r>
-        <w:t>Forward, Straight Backward, Turn Right and Left</w:t>
+        <w:t>Robot able to go Straight Forward, Straight Backward, Turn Right and Left</w:t>
       </w:r>
     </w:p>
     <w:p>
@@ -1285,20 +1247,17 @@
       </w:pPr>
       <w:r>
         <w:tab/>
-        <w:t>The robot needs to be able to move in every direction in order to complete the final challenge. This requirement also details the actual construction of the robot. The robot should be able to move forward an</w:t>
+        <w:t xml:space="preserve">The robot needs to be able to move in every direction in order to complete the final challenge. This requirement also details the actual construction of the robot. The robot should be able to move forward and backward until being told to stop, as well as being able to turn left and right until being told to stop. </w:t>
       </w:r>
-      <w:r>
-        <w:t xml:space="preserve">d backward until being told to stop, as well as being able to turn left and right until being told to stop. </w:t>
-      </w:r>
     </w:p>
     <w:p>
       <w:pPr>
         <w:pStyle w:val="Heading3"/>
       </w:pPr>
-      <w:bookmarkStart w:id="13" w:name="__RefHeading__796_885007471"/>
-      <w:bookmarkStart w:id="14" w:name="_Toc365902515"/>
+      <w:bookmarkStart w:id="12" w:name="__RefHeading__796_885007471"/>
+      <w:bookmarkStart w:id="13" w:name="_Toc365902515"/>
+      <w:bookmarkEnd w:id="12"/>
       <w:bookmarkEnd w:id="13"/>
-      <w:bookmarkEnd w:id="14"/>
       <w:r>
         <w:t>Obstacle Avoidance</w:t>
       </w:r>
@@ -1309,20 +1268,17 @@
       </w:pPr>
       <w:r>
         <w:tab/>
-        <w:t>The robot should eventually be able to avoid obstacles on its own. To start, we need to be able to avoid obstacles through manu</w:t>
+        <w:t>The robot should eventually be able to avoid obstacles on its own. To start, we need to be able to avoid obstacles through manual control. This will ensure that the latency between applications does not impact the performance of the robot.</w:t>
       </w:r>
-      <w:r>
-        <w:t>al control. This will ensure that the latency between applications does not impact the performance of the robot.</w:t>
-      </w:r>
     </w:p>
     <w:p>
       <w:pPr>
         <w:pStyle w:val="Heading3"/>
       </w:pPr>
-      <w:bookmarkStart w:id="15" w:name="__RefHeading__798_885007471"/>
-      <w:bookmarkStart w:id="16" w:name="_Toc365902516"/>
+      <w:bookmarkStart w:id="14" w:name="__RefHeading__798_885007471"/>
+      <w:bookmarkStart w:id="15" w:name="_Toc365902516"/>
+      <w:bookmarkEnd w:id="14"/>
       <w:bookmarkEnd w:id="15"/>
-      <w:bookmarkEnd w:id="16"/>
       <w:r>
         <w:t>Communication between Android and Android</w:t>
       </w:r>
@@ -1333,23 +1289,17 @@
         <w:ind w:firstLine="720"/>
       </w:pPr>
       <w:r>
-        <w:t>We need to communicate with the robot through the Android devices. In order to do this, we need to be</w:t>
+        <w:t xml:space="preserve">We need to communicate with the robot through the Android devices. In order to do this, we need to be able to communicate from one Android device to the other. One Android device needs to host a Wi-Fi network that will allow the other Android to connect to it.  We will then create an application to listen for and send commands. We will expand upon the “Hello World” application to display messages sent from one device to the other. </w:t>
       </w:r>
-      <w:r>
-        <w:t xml:space="preserve"> able to communicate from one Android device to the other. One Android device needs to host a Wi-Fi network that will allow the other Android to connect to it.  We will then create an application to listen for and send commands. We will expand upon the “He</w:t>
-      </w:r>
-      <w:r>
-        <w:t xml:space="preserve">llo World” application to display messages sent from one device to the other. </w:t>
-      </w:r>
     </w:p>
     <w:p>
       <w:pPr>
         <w:pStyle w:val="Heading3"/>
       </w:pPr>
-      <w:bookmarkStart w:id="17" w:name="__RefHeading__800_885007471"/>
-      <w:bookmarkStart w:id="18" w:name="_Toc365902517"/>
+      <w:bookmarkStart w:id="16" w:name="__RefHeading__800_885007471"/>
+      <w:bookmarkStart w:id="17" w:name="_Toc365902517"/>
+      <w:bookmarkEnd w:id="16"/>
       <w:bookmarkEnd w:id="17"/>
-      <w:bookmarkEnd w:id="18"/>
       <w:r>
         <w:t>Communication between Android and Vex</w:t>
       </w:r>
@@ -1360,23 +1310,17 @@
       </w:pPr>
       <w:r>
         <w:tab/>
-        <w:t>We will need to control the robot with an Android device. In order to do this, we need to establish communication between an Android devic</w:t>
+        <w:t>We will need to control the robot with an Android device. In order to do this, we need to establish communication between an Android device and the Vex. One Android device needs to host a Wi-Fi network that will allow the Vex to join it. We will use the same application to send commands from Android to Android to send commands to the Vex. We will need to figure out a way for the Vex to listen for these commands over the Wi-Fi network.</w:t>
       </w:r>
-      <w:r>
-        <w:t>e and the Vex. One Android device needs to host a Wi-Fi network that will allow the Vex to join it. We will use the same application to send commands from Android to Android to send commands to the Vex. We will need to figure out a way for the Vex to liste</w:t>
-      </w:r>
-      <w:r>
-        <w:t>n for these commands over the Wi-Fi network.</w:t>
-      </w:r>
     </w:p>
     <w:p>
       <w:pPr>
         <w:pStyle w:val="Heading3"/>
       </w:pPr>
-      <w:bookmarkStart w:id="19" w:name="__RefHeading__802_885007471"/>
-      <w:bookmarkStart w:id="20" w:name="_Toc365902518"/>
+      <w:bookmarkStart w:id="18" w:name="__RefHeading__802_885007471"/>
+      <w:bookmarkStart w:id="19" w:name="_Toc365902518"/>
+      <w:bookmarkEnd w:id="18"/>
       <w:bookmarkEnd w:id="19"/>
-      <w:bookmarkEnd w:id="20"/>
       <w:r>
         <w:lastRenderedPageBreak/>
         <w:t>Robot Handles 10% Grade</w:t>
@@ -1397,20 +1341,17 @@
         <w:t>o</w:t>
       </w:r>
       <w:r>
-        <w:t xml:space="preserve"> slope in both the up and down direction. The robot should have sufficient torque to drive up the slope. I</w:t>
+        <w:t xml:space="preserve"> slope in both the up and down direction. The robot should have sufficient torque to drive up the slope. It should also have its weight evenly distributed so it does not topple over on the slope.</w:t>
       </w:r>
-      <w:r>
-        <w:t>t should also have its weight evenly distributed so it does not topple over on the slope.</w:t>
-      </w:r>
     </w:p>
     <w:p>
       <w:pPr>
         <w:pStyle w:val="Heading3"/>
       </w:pPr>
-      <w:bookmarkStart w:id="21" w:name="__RefHeading__804_885007471"/>
-      <w:bookmarkStart w:id="22" w:name="_Toc365902519"/>
+      <w:bookmarkStart w:id="20" w:name="__RefHeading__804_885007471"/>
+      <w:bookmarkStart w:id="21" w:name="_Toc365902519"/>
+      <w:bookmarkEnd w:id="20"/>
       <w:bookmarkEnd w:id="21"/>
-      <w:bookmarkEnd w:id="22"/>
       <w:r>
         <w:t>Remote Control using Vex Radio</w:t>
       </w:r>
@@ -1421,24 +1362,21 @@
         <w:ind w:firstLine="720"/>
       </w:pPr>
       <w:r>
-        <w:t xml:space="preserve">The Vex Radio controller we were given should be able to control the robot. This will allow us to test the working construction of the </w:t>
+        <w:t>The Vex Radio controller we were given should be able to control the robot. This will allow us to test the working construction of the Vex without needing the additional applications. The Vex Radio should be a simple plug-and-play operation.</w:t>
       </w:r>
-      <w:r>
-        <w:t>Vex without needing the additional applications. The Vex Radio should be a simple plug-and-play operation.</w:t>
-      </w:r>
     </w:p>
     <w:p>
       <w:pPr>
         <w:pStyle w:val="DefaultStyle"/>
       </w:pPr>
-      <w:bookmarkStart w:id="23" w:name="_Toc365902520"/>
+      <w:bookmarkStart w:id="22" w:name="_Toc365902520"/>
       <w:r>
         <w:rPr>
           <w:rStyle w:val="Heading3Char"/>
         </w:rPr>
         <w:t>Remote Emergency Stop Mechanism</w:t>
       </w:r>
-      <w:bookmarkEnd w:id="23"/>
+      <w:bookmarkEnd w:id="22"/>
       <w:r>
         <w:rPr>
           <w:rStyle w:val="Heading2Char"/>
@@ -1447,19 +1385,14 @@
       </w:r>
       <w:r>
         <w:tab/>
-        <w:t>In the event of a failure, we need to be able to stop the robot. This should be a button that will immediately cease</w:t>
+        <w:t>In the event of a failure, we need to be able to stop the robot. This should be a button that will immediately cease power to the wheels. Some</w:t>
       </w:r>
       <w:r>
-        <w:t xml:space="preserve"> power to the wheels. Some thought should also </w:t>
+        <w:t xml:space="preserve"> thought should also be</w:t>
       </w:r>
-      <w:proofErr w:type="gramStart"/>
       <w:r>
-        <w:t>be  given</w:t>
+        <w:t xml:space="preserve"> given to automating this stop mechanism if the robot reaches a certain distance away from the home controller.</w:t>
       </w:r>
-      <w:proofErr w:type="gramEnd"/>
-      <w:r>
-        <w:t xml:space="preserve"> to automating this stop mechanism if the robot reaches a certain distance away from the home controller.</w:t>
-      </w:r>
     </w:p>
     <w:p>
       <w:pPr>
@@ -1475,6 +1408,8 @@
       <w:pPr>
         <w:pStyle w:val="Subtitle"/>
       </w:pPr>
+      <w:bookmarkStart w:id="23" w:name="_GoBack"/>
+      <w:bookmarkEnd w:id="23"/>
     </w:p>
     <w:p>
       <w:pPr>
@@ -1665,13 +1600,7 @@
               <w:rPr>
                 <w:b/>
               </w:rPr>
-              <w:t xml:space="preserve">Final Value </w:t>
-            </w:r>
-            <w:r>
-              <w:rPr>
-                <w:b/>
-              </w:rPr>
-              <w:t>(points/hour)</w:t>
+              <w:t>Final Value (points/hour)</w:t>
             </w:r>
           </w:p>
         </w:tc>
@@ -3142,12 +3071,7 @@
       </w:pPr>
       <w:r>
         <w:tab/>
-      </w:r>
-      <w:r>
-        <w:t>The objectives in this task are unknown.  We are inexperienced in operating the Vex. While it sounds simple enough, we are unsure how the internal connections will operate. Our team has sufficient experience with Linux and C code, leading to a greater conf</w:t>
-      </w:r>
-      <w:r>
-        <w:t>idence in the short time.</w:t>
+        <w:t>The objectives in this task are unknown.  We are inexperienced in operating the Vex. While it sounds simple enough, we are unsure how the internal connections will operate. Our team has sufficient experience with Linux and C code, leading to a greater confidence in the short time.</w:t>
       </w:r>
     </w:p>
     <w:p>
@@ -3168,10 +3092,7 @@
         <w:ind w:firstLine="720"/>
       </w:pPr>
       <w:r>
-        <w:t xml:space="preserve">The basic requirement to communicate with an Android device is something that we feel is an easy task. Our team is experienced in both Android devices and with the Android SDK leading to a high confidence that </w:t>
-      </w:r>
-      <w:r>
-        <w:t>this task will be short to accomplish. The communication with other Android devices is broken down in a later requirement.</w:t>
+        <w:t>The basic requirement to communicate with an Android device is something that we feel is an easy task. Our team is experienced in both Android devices and with the Android SDK leading to a high confidence that this task will be short to accomplish. The communication with other Android devices is broken down in a later requirement.</w:t>
       </w:r>
     </w:p>
     <w:p>
@@ -3192,10 +3113,7 @@
       </w:pPr>
       <w:r>
         <w:tab/>
-        <w:t>A project locker will be used to store all the devices and equipment.  The members of our group will b</w:t>
-      </w:r>
-      <w:r>
-        <w:t>e careful when handling devices. The materials are also fairly sturdy and we do not think that there will be a problem in taking care of the devices.</w:t>
+        <w:t>A project locker will be used to store all the devices and equipment.  The members of our group will be careful when handling devices. The materials are also fairly sturdy and we do not think that there will be a problem in taking care of the devices.</w:t>
       </w:r>
     </w:p>
     <w:p>
@@ -3216,17 +3134,11 @@
       </w:pPr>
       <w:r>
         <w:tab/>
-        <w:t>The task sounds very straight forw</w:t>
-      </w:r>
-      <w:r>
-        <w:t xml:space="preserve">ard, and the API for the Vex makes it sound like this requirement shouldn’t be too difficult. However, this is new technology that none of us have dealt with </w:t>
+        <w:t xml:space="preserve">The task sounds very straight forward, and the API for the Vex makes it sound like this requirement shouldn’t be too difficult. However, this is new technology that none of us have dealt with </w:t>
       </w:r>
       <w:r>
         <w:lastRenderedPageBreak/>
-        <w:t>leading to a higher risk factor and lower level of confidence. The majority of the time comes from</w:t>
-      </w:r>
-      <w:r>
-        <w:t xml:space="preserve"> the overall construction of the robot required to perform this task.</w:t>
+        <w:t>leading to a higher risk factor and lower level of confidence. The majority of the time comes from the overall construction of the robot required to perform this task.</w:t>
       </w:r>
     </w:p>
     <w:p>
@@ -3247,10 +3159,7 @@
       </w:pPr>
       <w:r>
         <w:tab/>
-        <w:t>We interpreted this requirement to be a manual avoidance control rather than an autonomous one as Iteration Two introduces the sensors. Therefore, we perceived this r</w:t>
-      </w:r>
-      <w:r>
-        <w:t>equirement to be fairly easy with the time devoted to learning the controls and the operation of the Vex Radio and our own Android Application.</w:t>
+        <w:t>We interpreted this requirement to be a manual avoidance control rather than an autonomous one as Iteration Two introduces the sensors. Therefore, we perceived this requirement to be fairly easy with the time devoted to learning the controls and the operation of the Vex Radio and our own Android Application.</w:t>
       </w:r>
     </w:p>
     <w:p>
@@ -3271,13 +3180,7 @@
       </w:pPr>
       <w:r>
         <w:tab/>
-        <w:t>The protocols that are in place to do this are unknown at the current</w:t>
-      </w:r>
-      <w:r>
-        <w:t xml:space="preserve"> time, and applications must still be written that can send and receive messages between the multiple devices.  Our team does not have a lot of experience working with Internet protocols on the Android. We do have experience with Ad-Hoc networks, however. </w:t>
-      </w:r>
-      <w:r>
-        <w:t>We anticipate this taking a long time to create a single application that will work on both Android applications. With the introduction of the new 4.3 API, we are unsure of the ease of accomplishing these tasks.</w:t>
+        <w:t>The protocols that are in place to do this are unknown at the current time, and applications must still be written that can send and receive messages between the multiple devices.  Our team does not have a lot of experience working with Internet protocols on the Android. We do have experience with Ad-Hoc networks, however. We anticipate this taking a long time to create a single application that will work on both Android applications. With the introduction of the new 4.3 API, we are unsure of the ease of accomplishing these tasks.</w:t>
       </w:r>
     </w:p>
     <w:p>
@@ -3298,12 +3201,7 @@
       </w:pPr>
       <w:r>
         <w:tab/>
-      </w:r>
-      <w:r>
-        <w:t>The protocols that are in place to do this are unknown at the current time, and applications must be written that can send and receive messages.  The Vex requires a separate application for listening as well. We are unsure of the easiest method of creating</w:t>
-      </w:r>
-      <w:r>
-        <w:t xml:space="preserve"> an application to run on the Vex, as well as how the communication itself is going to work.</w:t>
+        <w:t>The protocols that are in place to do this are unknown at the current time, and applications must be written that can send and receive messages.  The Vex requires a separate application for listening as well. We are unsure of the easiest method of creating an application to run on the Vex, as well as how the communication itself is going to work.</w:t>
       </w:r>
     </w:p>
     <w:p>
@@ -3324,10 +3222,7 @@
         <w:ind w:firstLine="720"/>
       </w:pPr>
       <w:r>
-        <w:t>We don’t anticipate there being any problems in the construction of the robot. However, if the initial construction is unable to handle a 1</w:t>
-      </w:r>
-      <w:r>
-        <w:t>0% grade, it will most likely require a reconstruction of the robot.</w:t>
+        <w:t>We don’t anticipate there being any problems in the construction of the robot. However, if the initial construction is unable to handle a 10% grade, it will most likely require a reconstruction of the robot.</w:t>
       </w:r>
     </w:p>
     <w:p>
@@ -3348,10 +3243,7 @@
       </w:pPr>
       <w:r>
         <w:tab/>
-        <w:t xml:space="preserve">The Vex Radio and the Vex should be plug-and-play which means it should work out of the box. We will need to make sure the robot will be able to work at a </w:t>
-      </w:r>
-      <w:r>
-        <w:t>decent range away from the radio. We will also need to make sure the robot is properly constructed in order for it to be able to move correctly.</w:t>
+        <w:t>The Vex Radio and the Vex should be plug-and-play which means it should work out of the box. We will need to make sure the robot will be able to work at a decent range away from the radio. We will also need to make sure the robot is properly constructed in order for it to be able to move correctly.</w:t>
       </w:r>
     </w:p>
     <w:p>
@@ -3379,10 +3271,7 @@
         <w:tab/>
       </w:r>
       <w:r>
-        <w:t xml:space="preserve">A button will need to be implemented to cut power to the device immediately. </w:t>
-      </w:r>
-      <w:r>
-        <w:t>We may want a local button on the Vex in addition to one on the Android in the event of a Wi-Fi failure. We do not think this will be too difficult to implement given the Vex API, but getting the Android button to work properly may be a problem.</w:t>
+        <w:t>A button will need to be implemented to cut power to the device immediately. We may want a local button on the Vex in addition to one on the Android in the event of a Wi-Fi failure. We do not think this will be too difficult to implement given the Vex API, but getting the Android button to work properly may be a problem.</w:t>
       </w:r>
       <w:r>
         <w:tab/>
@@ -3458,14 +3347,7 @@
                 <w:rFonts w:eastAsia="Times New Roman" w:cs="Times New Roman"/>
                 <w:color w:val="000000"/>
               </w:rPr>
-              <w:t>Wh</w:t>
-            </w:r>
-            <w:r>
-              <w:rPr>
-                <w:rFonts w:eastAsia="Times New Roman" w:cs="Times New Roman"/>
-                <w:color w:val="000000"/>
-              </w:rPr>
-              <w:t>at</w:t>
+              <w:t>What</w:t>
             </w:r>
           </w:p>
         </w:tc>
@@ -4184,14 +4066,7 @@
                 <w:rFonts w:eastAsia="Times New Roman" w:cs="Times New Roman"/>
                 <w:color w:val="000000"/>
               </w:rPr>
-              <w:t>Robot goes</w:t>
-            </w:r>
-            <w:r>
-              <w:rPr>
-                <w:rFonts w:eastAsia="Times New Roman" w:cs="Times New Roman"/>
-                <w:color w:val="000000"/>
-              </w:rPr>
-              <w:t xml:space="preserve"> forward/backwards/left/right</w:t>
+              <w:t>Robot goes forward/backwards/left/right</w:t>
             </w:r>
           </w:p>
         </w:tc>
@@ -5447,7 +5322,7 @@
 </file>
 
 <file path=word/endnotes.xml><?xml version="1.0" encoding="utf-8"?>
-<w:endnotes xmlns:wpc="http://schemas.microsoft.com/office/word/2010/wordprocessingCanvas" xmlns:mc="http://schemas.openxmlformats.org/markup-compatibility/2006" xmlns:o="urn:schemas-microsoft-com:office:office" xmlns:r="http://schemas.openxmlformats.org/officeDocument/2006/relationships" xmlns:m="http://schemas.openxmlformats.org/officeDocument/2006/math" xmlns:v="urn:schemas-microsoft-com:vml" xmlns:wp14="http://schemas.microsoft.com/office/word/2010/wordprocessingDrawing" xmlns:wp="http://schemas.openxmlformats.org/drawingml/2006/wordprocessingDrawing" xmlns:w10="urn:schemas-microsoft-com:office:word" xmlns:w="http://schemas.openxmlformats.org/wordprocessingml/2006/main" xmlns:w14="http://schemas.microsoft.com/office/word/2010/wordml" xmlns:wpg="http://schemas.microsoft.com/office/word/2010/wordprocessingGroup" xmlns:wpi="http://schemas.microsoft.com/office/word/2010/wordprocessingInk" xmlns:wne="http://schemas.microsoft.com/office/word/2006/wordml" xmlns:wps="http://schemas.microsoft.com/office/word/2010/wordprocessingShape" mc:Ignorable="w14 wp14">
+<w:endnotes xmlns:wpc="http://schemas.microsoft.com/office/word/2010/wordprocessingCanvas" xmlns:mo="http://schemas.microsoft.com/office/mac/office/2008/main" xmlns:mc="http://schemas.openxmlformats.org/markup-compatibility/2006" xmlns:mv="urn:schemas-microsoft-com:mac:vml" xmlns:o="urn:schemas-microsoft-com:office:office" xmlns:r="http://schemas.openxmlformats.org/officeDocument/2006/relationships" xmlns:m="http://schemas.openxmlformats.org/officeDocument/2006/math" xmlns:v="urn:schemas-microsoft-com:vml" xmlns:wp14="http://schemas.microsoft.com/office/word/2010/wordprocessingDrawing" xmlns:wp="http://schemas.openxmlformats.org/drawingml/2006/wordprocessingDrawing" xmlns:w10="urn:schemas-microsoft-com:office:word" xmlns:w="http://schemas.openxmlformats.org/wordprocessingml/2006/main" xmlns:w14="http://schemas.microsoft.com/office/word/2010/wordml" xmlns:wpg="http://schemas.microsoft.com/office/word/2010/wordprocessingGroup" xmlns:wpi="http://schemas.microsoft.com/office/word/2010/wordprocessingInk" xmlns:wne="http://schemas.microsoft.com/office/word/2006/wordml" xmlns:wps="http://schemas.microsoft.com/office/word/2010/wordprocessingShape" mc:Ignorable="w14 wp14">
   <w:endnote w:type="separator" w:id="-1">
     <w:p>
       <w:pPr>
@@ -5472,7 +5347,7 @@
 </file>
 
 <file path=word/footnotes.xml><?xml version="1.0" encoding="utf-8"?>
-<w:footnotes xmlns:wpc="http://schemas.microsoft.com/office/word/2010/wordprocessingCanvas" xmlns:mc="http://schemas.openxmlformats.org/markup-compatibility/2006" xmlns:o="urn:schemas-microsoft-com:office:office" xmlns:r="http://schemas.openxmlformats.org/officeDocument/2006/relationships" xmlns:m="http://schemas.openxmlformats.org/officeDocument/2006/math" xmlns:v="urn:schemas-microsoft-com:vml" xmlns:wp14="http://schemas.microsoft.com/office/word/2010/wordprocessingDrawing" xmlns:wp="http://schemas.openxmlformats.org/drawingml/2006/wordprocessingDrawing" xmlns:w10="urn:schemas-microsoft-com:office:word" xmlns:w="http://schemas.openxmlformats.org/wordprocessingml/2006/main" xmlns:w14="http://schemas.microsoft.com/office/word/2010/wordml" xmlns:wpg="http://schemas.microsoft.com/office/word/2010/wordprocessingGroup" xmlns:wpi="http://schemas.microsoft.com/office/word/2010/wordprocessingInk" xmlns:wne="http://schemas.microsoft.com/office/word/2006/wordml" xmlns:wps="http://schemas.microsoft.com/office/word/2010/wordprocessingShape" mc:Ignorable="w14 wp14">
+<w:footnotes xmlns:wpc="http://schemas.microsoft.com/office/word/2010/wordprocessingCanvas" xmlns:mo="http://schemas.microsoft.com/office/mac/office/2008/main" xmlns:mc="http://schemas.openxmlformats.org/markup-compatibility/2006" xmlns:mv="urn:schemas-microsoft-com:mac:vml" xmlns:o="urn:schemas-microsoft-com:office:office" xmlns:r="http://schemas.openxmlformats.org/officeDocument/2006/relationships" xmlns:m="http://schemas.openxmlformats.org/officeDocument/2006/math" xmlns:v="urn:schemas-microsoft-com:vml" xmlns:wp14="http://schemas.microsoft.com/office/word/2010/wordprocessingDrawing" xmlns:wp="http://schemas.openxmlformats.org/drawingml/2006/wordprocessingDrawing" xmlns:w10="urn:schemas-microsoft-com:office:word" xmlns:w="http://schemas.openxmlformats.org/wordprocessingml/2006/main" xmlns:w14="http://schemas.microsoft.com/office/word/2010/wordml" xmlns:wpg="http://schemas.microsoft.com/office/word/2010/wordprocessingGroup" xmlns:wpi="http://schemas.microsoft.com/office/word/2010/wordprocessingInk" xmlns:wne="http://schemas.microsoft.com/office/word/2006/wordml" xmlns:wps="http://schemas.microsoft.com/office/word/2010/wordprocessingShape" mc:Ignorable="w14 wp14">
   <w:footnote w:type="separator" w:id="-1">
     <w:p>
       <w:pPr>
@@ -5497,7 +5372,7 @@
 </file>
 
 <file path=word/header1.xml><?xml version="1.0" encoding="utf-8"?>
-<w:hdr xmlns:wpc="http://schemas.microsoft.com/office/word/2010/wordprocessingCanvas" xmlns:mc="http://schemas.openxmlformats.org/markup-compatibility/2006" xmlns:o="urn:schemas-microsoft-com:office:office" xmlns:r="http://schemas.openxmlformats.org/officeDocument/2006/relationships" xmlns:m="http://schemas.openxmlformats.org/officeDocument/2006/math" xmlns:v="urn:schemas-microsoft-com:vml" xmlns:wp14="http://schemas.microsoft.com/office/word/2010/wordprocessingDrawing" xmlns:wp="http://schemas.openxmlformats.org/drawingml/2006/wordprocessingDrawing" xmlns:w10="urn:schemas-microsoft-com:office:word" xmlns:w="http://schemas.openxmlformats.org/wordprocessingml/2006/main" xmlns:w14="http://schemas.microsoft.com/office/word/2010/wordml" xmlns:wpg="http://schemas.microsoft.com/office/word/2010/wordprocessingGroup" xmlns:wpi="http://schemas.microsoft.com/office/word/2010/wordprocessingInk" xmlns:wne="http://schemas.microsoft.com/office/word/2006/wordml" xmlns:wps="http://schemas.microsoft.com/office/word/2010/wordprocessingShape" mc:Ignorable="w14 wp14">
+<w:hdr xmlns:wpc="http://schemas.microsoft.com/office/word/2010/wordprocessingCanvas" xmlns:mo="http://schemas.microsoft.com/office/mac/office/2008/main" xmlns:mc="http://schemas.openxmlformats.org/markup-compatibility/2006" xmlns:mv="urn:schemas-microsoft-com:mac:vml" xmlns:o="urn:schemas-microsoft-com:office:office" xmlns:r="http://schemas.openxmlformats.org/officeDocument/2006/relationships" xmlns:m="http://schemas.openxmlformats.org/officeDocument/2006/math" xmlns:v="urn:schemas-microsoft-com:vml" xmlns:wp14="http://schemas.microsoft.com/office/word/2010/wordprocessingDrawing" xmlns:wp="http://schemas.openxmlformats.org/drawingml/2006/wordprocessingDrawing" xmlns:w10="urn:schemas-microsoft-com:office:word" xmlns:w="http://schemas.openxmlformats.org/wordprocessingml/2006/main" xmlns:w14="http://schemas.microsoft.com/office/word/2010/wordml" xmlns:wpg="http://schemas.microsoft.com/office/word/2010/wordprocessingGroup" xmlns:wpi="http://schemas.microsoft.com/office/word/2010/wordprocessingInk" xmlns:wne="http://schemas.microsoft.com/office/word/2006/wordml" xmlns:wps="http://schemas.microsoft.com/office/word/2010/wordprocessingShape" mc:Ignorable="w14 wp14">
   <w:p>
     <w:pPr>
       <w:pStyle w:val="Header"/>
@@ -5516,7 +5391,7 @@
       <w:rPr>
         <w:noProof/>
       </w:rPr>
-      <w:t>2</w:t>
+      <w:t>8</w:t>
     </w:r>
     <w:r>
       <w:fldChar w:fldCharType="end"/>
@@ -5547,7 +5422,7 @@
       </w:pPr>
     </w:pPrDefault>
   </w:docDefaults>
-  <w:latentStyles w:defLockedState="0" w:defUIPriority="99" w:defSemiHidden="1" w:defUnhideWhenUsed="1" w:defQFormat="0" w:count="267">
+  <w:latentStyles w:defLockedState="0" w:defUIPriority="99" w:defSemiHidden="1" w:defUnhideWhenUsed="1" w:defQFormat="0" w:count="276">
     <w:lsdException w:name="Normal" w:semiHidden="0" w:uiPriority="0" w:unhideWhenUsed="0" w:qFormat="1"/>
     <w:lsdException w:name="heading 1" w:semiHidden="0" w:uiPriority="9" w:unhideWhenUsed="0" w:qFormat="1"/>
     <w:lsdException w:name="heading 2" w:uiPriority="9" w:qFormat="1"/>
@@ -6026,7 +5901,7 @@
 </file>
 
 <file path=word/stylesWithEffects.xml><?xml version="1.0" encoding="utf-8"?>
-<w:styles xmlns:wpc="http://schemas.microsoft.com/office/word/2010/wordprocessingCanvas" xmlns:mc="http://schemas.openxmlformats.org/markup-compatibility/2006" xmlns:o="urn:schemas-microsoft-com:office:office" xmlns:r="http://schemas.openxmlformats.org/officeDocument/2006/relationships" xmlns:m="http://schemas.openxmlformats.org/officeDocument/2006/math" xmlns:v="urn:schemas-microsoft-com:vml" xmlns:wp14="http://schemas.microsoft.com/office/word/2010/wordprocessingDrawing" xmlns:wp="http://schemas.openxmlformats.org/drawingml/2006/wordprocessingDrawing" xmlns:w10="urn:schemas-microsoft-com:office:word" xmlns:w="http://schemas.openxmlformats.org/wordprocessingml/2006/main" xmlns:w14="http://schemas.microsoft.com/office/word/2010/wordml" xmlns:wpg="http://schemas.microsoft.com/office/word/2010/wordprocessingGroup" xmlns:wpi="http://schemas.microsoft.com/office/word/2010/wordprocessingInk" xmlns:wne="http://schemas.microsoft.com/office/word/2006/wordml" xmlns:wps="http://schemas.microsoft.com/office/word/2010/wordprocessingShape" mc:Ignorable="w14 wp14">
+<w:styles xmlns:wpc="http://schemas.microsoft.com/office/word/2010/wordprocessingCanvas" xmlns:mo="http://schemas.microsoft.com/office/mac/office/2008/main" xmlns:mc="http://schemas.openxmlformats.org/markup-compatibility/2006" xmlns:mv="urn:schemas-microsoft-com:mac:vml" xmlns:o="urn:schemas-microsoft-com:office:office" xmlns:r="http://schemas.openxmlformats.org/officeDocument/2006/relationships" xmlns:m="http://schemas.openxmlformats.org/officeDocument/2006/math" xmlns:v="urn:schemas-microsoft-com:vml" xmlns:wp14="http://schemas.microsoft.com/office/word/2010/wordprocessingDrawing" xmlns:wp="http://schemas.openxmlformats.org/drawingml/2006/wordprocessingDrawing" xmlns:w10="urn:schemas-microsoft-com:office:word" xmlns:w="http://schemas.openxmlformats.org/wordprocessingml/2006/main" xmlns:w14="http://schemas.microsoft.com/office/word/2010/wordml" xmlns:wpg="http://schemas.microsoft.com/office/word/2010/wordprocessingGroup" xmlns:wpi="http://schemas.microsoft.com/office/word/2010/wordprocessingInk" xmlns:wne="http://schemas.microsoft.com/office/word/2006/wordml" xmlns:wps="http://schemas.microsoft.com/office/word/2010/wordprocessingShape" mc:Ignorable="w14 wp14">
   <w:docDefaults>
     <w:rPrDefault>
       <w:rPr>
@@ -6042,7 +5917,7 @@
       </w:pPr>
     </w:pPrDefault>
   </w:docDefaults>
-  <w:latentStyles w:defLockedState="0" w:defUIPriority="99" w:defSemiHidden="1" w:defUnhideWhenUsed="1" w:defQFormat="0" w:count="267">
+  <w:latentStyles w:defLockedState="0" w:defUIPriority="99" w:defSemiHidden="1" w:defUnhideWhenUsed="1" w:defQFormat="0" w:count="276">
     <w:lsdException w:name="Normal" w:semiHidden="0" w:uiPriority="0" w:unhideWhenUsed="0" w:qFormat="1"/>
     <w:lsdException w:name="heading 1" w:semiHidden="0" w:uiPriority="9" w:unhideWhenUsed="0" w:qFormat="1"/>
     <w:lsdException w:name="heading 2" w:uiPriority="9" w:qFormat="1"/>

</xml_diff>